<commit_message>
2nd pract architech almost done, pr7 otchet done
</commit_message>
<xml_diff>
--- a/Algo_dann_2_curs/doc_6.docx
+++ b/Algo_dann_2_curs/doc_6.docx
@@ -722,7 +722,6 @@
                 <w:szCs w:val="24"/>
               </w:rPr>
             </w:pPr>
-            <w:proofErr w:type="spellStart"/>
             <w:r>
               <w:rPr>
                 <w:iCs/>
@@ -730,17 +729,7 @@
                 <w:sz w:val="24"/>
                 <w:szCs w:val="24"/>
               </w:rPr>
-              <w:t>Туктаров</w:t>
-            </w:r>
-            <w:proofErr w:type="spellEnd"/>
-            <w:r>
-              <w:rPr>
-                <w:iCs/>
-                <w:color w:val="000000" w:themeColor="text1"/>
-                <w:sz w:val="24"/>
-                <w:szCs w:val="24"/>
-              </w:rPr>
-              <w:t xml:space="preserve"> Т.А</w:t>
+              <w:t>Туктаров Т.А</w:t>
             </w:r>
             <w:r>
               <w:rPr>
@@ -896,7 +885,10 @@
               <w:rPr>
                 <w:lang w:val="en-US"/>
               </w:rPr>
-              <w:t>23</w:t>
+              <w:t>2</w:t>
+            </w:r>
+            <w:r>
+              <w:t>2</w:t>
             </w:r>
             <w:r>
               <w:t>»</w:t>
@@ -1514,14 +1506,12 @@
         </w:rPr>
         <w:t xml:space="preserve">Т.А. </w:t>
       </w:r>
-      <w:proofErr w:type="spellStart"/>
       <w:r>
         <w:rPr>
           <w:szCs w:val="24"/>
         </w:rPr>
         <w:t>Туктаров</w:t>
       </w:r>
-      <w:proofErr w:type="spellEnd"/>
       <w:r>
         <w:rPr>
           <w:szCs w:val="24"/>
@@ -1626,7 +1616,7 @@
           <w:sz w:val="36"/>
           <w:szCs w:val="24"/>
         </w:rPr>
-        <w:t>6</w:t>
+        <w:t>7</w:t>
       </w:r>
     </w:p>
     <w:p>
@@ -1682,21 +1672,12 @@
         </w:rPr>
         <w:t xml:space="preserve"> </w:t>
       </w:r>
-      <w:proofErr w:type="spellStart"/>
       <w:r>
         <w:rPr>
           <w:szCs w:val="24"/>
           <w:u w:val="single"/>
         </w:rPr>
-        <w:t>Туктаров</w:t>
-      </w:r>
-      <w:proofErr w:type="spellEnd"/>
-      <w:r>
-        <w:rPr>
-          <w:szCs w:val="24"/>
-          <w:u w:val="single"/>
-        </w:rPr>
-        <w:t xml:space="preserve"> Тимур Азатович</w:t>
+        <w:t>Туктаров Тимур Азатович</w:t>
       </w:r>
       <w:r>
         <w:rPr>
@@ -2443,16 +2424,8 @@
         <w:rPr>
           <w:szCs w:val="24"/>
         </w:rPr>
-        <w:t xml:space="preserve">Т.А </w:t>
-      </w:r>
-      <w:proofErr w:type="spellStart"/>
-      <w:r>
-        <w:rPr>
-          <w:szCs w:val="24"/>
-        </w:rPr>
-        <w:t>Туктаров</w:t>
-      </w:r>
-      <w:proofErr w:type="spellEnd"/>
+        <w:t>Т.А Туктаров</w:t>
+      </w:r>
       <w:r>
         <w:rPr>
           <w:szCs w:val="24"/>
@@ -3382,13 +3355,8 @@
       <w:r>
         <w:t xml:space="preserve">Функция </w:t>
       </w:r>
-      <w:proofErr w:type="spellStart"/>
-      <w:r>
-        <w:t>print_arr</w:t>
-      </w:r>
-      <w:proofErr w:type="spellEnd"/>
-      <w:r>
-        <w:t xml:space="preserve"> – </w:t>
+      <w:r>
+        <w:t xml:space="preserve">print_arr – </w:t>
       </w:r>
       <w:r>
         <w:t>функция вывода значений вектора через пробел в консоль</w:t>
@@ -3521,6 +3489,9 @@
         <w:jc w:val="center"/>
       </w:pPr>
       <w:r>
+        <w:rPr>
+          <w:noProof/>
+        </w:rPr>
         <w:drawing>
           <wp:inline distT="0" distB="0" distL="0" distR="0" wp14:anchorId="2CFD120D" wp14:editId="39889D2C">
             <wp:extent cx="5172502" cy="4797480"/>
@@ -3606,6 +3577,9 @@
         <w:pStyle w:val="af1"/>
       </w:pPr>
       <w:r>
+        <w:rPr>
+          <w:noProof/>
+        </w:rPr>
         <w:lastRenderedPageBreak/>
         <w:drawing>
           <wp:inline distT="0" distB="0" distL="0" distR="0" wp14:anchorId="79B0FFCC" wp14:editId="28EE26E7">
@@ -3666,6 +3640,9 @@
         <w:pStyle w:val="af1"/>
       </w:pPr>
       <w:r>
+        <w:rPr>
+          <w:noProof/>
+        </w:rPr>
         <w:drawing>
           <wp:inline distT="0" distB="0" distL="0" distR="0" wp14:anchorId="064C7927" wp14:editId="5DC5F489">
             <wp:extent cx="2230744" cy="2006221"/>
@@ -3719,14 +3696,12 @@
       <w:r>
         <w:t>_</w:t>
       </w:r>
-      <w:proofErr w:type="spellStart"/>
       <w:r>
         <w:rPr>
           <w:lang w:val="en-US"/>
         </w:rPr>
         <w:t>arr</w:t>
       </w:r>
-      <w:proofErr w:type="spellEnd"/>
       <w:r>
         <w:t>()</w:t>
       </w:r>
@@ -3736,6 +3711,9 @@
         <w:pStyle w:val="af1"/>
       </w:pPr>
       <w:r>
+        <w:rPr>
+          <w:noProof/>
+        </w:rPr>
         <w:drawing>
           <wp:inline distT="0" distB="0" distL="0" distR="0" wp14:anchorId="4BBEB5D7" wp14:editId="664FABAC">
             <wp:extent cx="1862920" cy="2759684"/>
@@ -3798,6 +3776,9 @@
         <w:br w:type="page"/>
       </w:r>
       <w:r>
+        <w:rPr>
+          <w:noProof/>
+        </w:rPr>
         <w:lastRenderedPageBreak/>
         <w:drawing>
           <wp:inline distT="0" distB="0" distL="0" distR="0" wp14:anchorId="42E07519" wp14:editId="37F9174D">
@@ -4002,25 +3983,7 @@
                                 <w:sz w:val="20"/>
                                 <w:szCs w:val="20"/>
                               </w:rPr>
-                              <w:t>// PR_6.cpp : Этот файл содержит функцию "</w:t>
-                            </w:r>
-                            <w:proofErr w:type="spellStart"/>
-                            <w:r>
-                              <w:rPr>
-                                <w:rFonts w:ascii="Courier New" w:hAnsi="Courier New" w:cs="Courier New"/>
-                                <w:sz w:val="20"/>
-                                <w:szCs w:val="20"/>
-                              </w:rPr>
-                              <w:t>main</w:t>
-                            </w:r>
-                            <w:proofErr w:type="spellEnd"/>
-                            <w:r>
-                              <w:rPr>
-                                <w:rFonts w:ascii="Courier New" w:hAnsi="Courier New" w:cs="Courier New"/>
-                                <w:sz w:val="20"/>
-                                <w:szCs w:val="20"/>
-                              </w:rPr>
-                              <w:t>". Здесь начинается и заканчивается выполнение программы.</w:t>
+                              <w:t>// PR_6.cpp : Этот файл содержит функцию "main". Здесь начинается и заканчивается выполнение программы.</w:t>
                             </w:r>
                           </w:p>
                           <w:p>
@@ -4144,87 +4107,7 @@
                                 <w:szCs w:val="20"/>
                                 <w:lang w:val="en-US"/>
                               </w:rPr>
-                              <w:t xml:space="preserve">    for (int </w:t>
-                            </w:r>
-                            <w:proofErr w:type="spellStart"/>
-                            <w:r>
-                              <w:rPr>
-                                <w:rFonts w:ascii="Courier New" w:hAnsi="Courier New" w:cs="Courier New"/>
-                                <w:sz w:val="20"/>
-                                <w:szCs w:val="20"/>
-                                <w:lang w:val="en-US"/>
-                              </w:rPr>
-                              <w:t>i</w:t>
-                            </w:r>
-                            <w:proofErr w:type="spellEnd"/>
-                            <w:r>
-                              <w:rPr>
-                                <w:rFonts w:ascii="Courier New" w:hAnsi="Courier New" w:cs="Courier New"/>
-                                <w:sz w:val="20"/>
-                                <w:szCs w:val="20"/>
-                                <w:lang w:val="en-US"/>
-                              </w:rPr>
-                              <w:t xml:space="preserve"> = </w:t>
-                            </w:r>
-                            <w:proofErr w:type="spellStart"/>
-                            <w:r>
-                              <w:rPr>
-                                <w:rFonts w:ascii="Courier New" w:hAnsi="Courier New" w:cs="Courier New"/>
-                                <w:sz w:val="20"/>
-                                <w:szCs w:val="20"/>
-                                <w:lang w:val="en-US"/>
-                              </w:rPr>
-                              <w:t>v.size</w:t>
-                            </w:r>
-                            <w:proofErr w:type="spellEnd"/>
-                            <w:r>
-                              <w:rPr>
-                                <w:rFonts w:ascii="Courier New" w:hAnsi="Courier New" w:cs="Courier New"/>
-                                <w:sz w:val="20"/>
-                                <w:szCs w:val="20"/>
-                                <w:lang w:val="en-US"/>
-                              </w:rPr>
-                              <w:t xml:space="preserve">(); </w:t>
-                            </w:r>
-                            <w:proofErr w:type="spellStart"/>
-                            <w:r>
-                              <w:rPr>
-                                <w:rFonts w:ascii="Courier New" w:hAnsi="Courier New" w:cs="Courier New"/>
-                                <w:sz w:val="20"/>
-                                <w:szCs w:val="20"/>
-                                <w:lang w:val="en-US"/>
-                              </w:rPr>
-                              <w:t>i</w:t>
-                            </w:r>
-                            <w:proofErr w:type="spellEnd"/>
-                            <w:r>
-                              <w:rPr>
-                                <w:rFonts w:ascii="Courier New" w:hAnsi="Courier New" w:cs="Courier New"/>
-                                <w:sz w:val="20"/>
-                                <w:szCs w:val="20"/>
-                                <w:lang w:val="en-US"/>
-                              </w:rPr>
-                              <w:t xml:space="preserve"> &gt;= 0; </w:t>
-                            </w:r>
-                            <w:proofErr w:type="spellStart"/>
-                            <w:r>
-                              <w:rPr>
-                                <w:rFonts w:ascii="Courier New" w:hAnsi="Courier New" w:cs="Courier New"/>
-                                <w:sz w:val="20"/>
-                                <w:szCs w:val="20"/>
-                                <w:lang w:val="en-US"/>
-                              </w:rPr>
-                              <w:t>i</w:t>
-                            </w:r>
-                            <w:proofErr w:type="spellEnd"/>
-                            <w:r>
-                              <w:rPr>
-                                <w:rFonts w:ascii="Courier New" w:hAnsi="Courier New" w:cs="Courier New"/>
-                                <w:sz w:val="20"/>
-                                <w:szCs w:val="20"/>
-                                <w:lang w:val="en-US"/>
-                              </w:rPr>
-                              <w:t>--)</w:t>
+                              <w:t xml:space="preserve">    for (int i = v.size(); i &gt;= 0; i--)</w:t>
                             </w:r>
                           </w:p>
                           <w:p>
@@ -4273,7 +4156,6 @@
                               </w:rPr>
                               <w:t>v[</w:t>
                             </w:r>
-                            <w:proofErr w:type="spellStart"/>
                             <w:r>
                               <w:rPr>
                                 <w:rFonts w:ascii="Courier New" w:hAnsi="Courier New" w:cs="Courier New"/>
@@ -4283,7 +4165,6 @@
                               </w:rPr>
                               <w:t>i</w:t>
                             </w:r>
-                            <w:proofErr w:type="spellEnd"/>
                             <w:r>
                               <w:rPr>
                                 <w:rFonts w:ascii="Courier New" w:hAnsi="Courier New" w:cs="Courier New"/>
@@ -4300,27 +4181,7 @@
                                 <w:szCs w:val="20"/>
                                 <w:lang w:val="en-US"/>
                               </w:rPr>
-                              <w:t xml:space="preserve"> &lt; 0)return </w:t>
-                            </w:r>
-                            <w:proofErr w:type="spellStart"/>
-                            <w:r>
-                              <w:rPr>
-                                <w:rFonts w:ascii="Courier New" w:hAnsi="Courier New" w:cs="Courier New"/>
-                                <w:sz w:val="20"/>
-                                <w:szCs w:val="20"/>
-                                <w:lang w:val="en-US"/>
-                              </w:rPr>
-                              <w:t>i</w:t>
-                            </w:r>
-                            <w:proofErr w:type="spellEnd"/>
-                            <w:r>
-                              <w:rPr>
-                                <w:rFonts w:ascii="Courier New" w:hAnsi="Courier New" w:cs="Courier New"/>
-                                <w:sz w:val="20"/>
-                                <w:szCs w:val="20"/>
-                                <w:lang w:val="en-US"/>
-                              </w:rPr>
-                              <w:t>;</w:t>
+                              <w:t xml:space="preserve"> &lt; 0)return i;</w:t>
                             </w:r>
                           </w:p>
                           <w:p>
@@ -4406,27 +4267,7 @@
                                 <w:szCs w:val="20"/>
                                 <w:lang w:val="en-US"/>
                               </w:rPr>
-                              <w:t xml:space="preserve">void </w:t>
-                            </w:r>
-                            <w:proofErr w:type="spellStart"/>
-                            <w:r>
-                              <w:rPr>
-                                <w:rFonts w:ascii="Courier New" w:hAnsi="Courier New" w:cs="Courier New"/>
-                                <w:sz w:val="20"/>
-                                <w:szCs w:val="20"/>
-                                <w:lang w:val="en-US"/>
-                              </w:rPr>
-                              <w:t>delete_max</w:t>
-                            </w:r>
-                            <w:proofErr w:type="spellEnd"/>
-                            <w:r>
-                              <w:rPr>
-                                <w:rFonts w:ascii="Courier New" w:hAnsi="Courier New" w:cs="Courier New"/>
-                                <w:sz w:val="20"/>
-                                <w:szCs w:val="20"/>
-                                <w:lang w:val="en-US"/>
-                              </w:rPr>
-                              <w:t>(vector&lt;int&gt;&amp; v) {</w:t>
+                              <w:t>void delete_max(vector&lt;int&gt;&amp; v) {</w:t>
                             </w:r>
                           </w:p>
                           <w:p>
@@ -4521,27 +4362,7 @@
                                 <w:szCs w:val="20"/>
                                 <w:lang w:val="en-US"/>
                               </w:rPr>
-                              <w:t xml:space="preserve">    int </w:t>
-                            </w:r>
-                            <w:proofErr w:type="spellStart"/>
-                            <w:r>
-                              <w:rPr>
-                                <w:rFonts w:ascii="Courier New" w:hAnsi="Courier New" w:cs="Courier New"/>
-                                <w:sz w:val="20"/>
-                                <w:szCs w:val="20"/>
-                                <w:lang w:val="en-US"/>
-                              </w:rPr>
-                              <w:t>i</w:t>
-                            </w:r>
-                            <w:proofErr w:type="spellEnd"/>
-                            <w:r>
-                              <w:rPr>
-                                <w:rFonts w:ascii="Courier New" w:hAnsi="Courier New" w:cs="Courier New"/>
-                                <w:sz w:val="20"/>
-                                <w:szCs w:val="20"/>
-                                <w:lang w:val="en-US"/>
-                              </w:rPr>
-                              <w:t xml:space="preserve"> = 0;</w:t>
+                              <w:t xml:space="preserve">    int i = 0;</w:t>
                             </w:r>
                           </w:p>
                           <w:p>
@@ -4560,47 +4381,7 @@
                                 <w:szCs w:val="20"/>
                                 <w:lang w:val="en-US"/>
                               </w:rPr>
-                              <w:t xml:space="preserve">    while (</w:t>
-                            </w:r>
-                            <w:proofErr w:type="spellStart"/>
-                            <w:r>
-                              <w:rPr>
-                                <w:rFonts w:ascii="Courier New" w:hAnsi="Courier New" w:cs="Courier New"/>
-                                <w:sz w:val="20"/>
-                                <w:szCs w:val="20"/>
-                                <w:lang w:val="en-US"/>
-                              </w:rPr>
-                              <w:t>i</w:t>
-                            </w:r>
-                            <w:proofErr w:type="spellEnd"/>
-                            <w:r>
-                              <w:rPr>
-                                <w:rFonts w:ascii="Courier New" w:hAnsi="Courier New" w:cs="Courier New"/>
-                                <w:sz w:val="20"/>
-                                <w:szCs w:val="20"/>
-                                <w:lang w:val="en-US"/>
-                              </w:rPr>
-                              <w:t xml:space="preserve"> &lt; </w:t>
-                            </w:r>
-                            <w:proofErr w:type="spellStart"/>
-                            <w:r>
-                              <w:rPr>
-                                <w:rFonts w:ascii="Courier New" w:hAnsi="Courier New" w:cs="Courier New"/>
-                                <w:sz w:val="20"/>
-                                <w:szCs w:val="20"/>
-                                <w:lang w:val="en-US"/>
-                              </w:rPr>
-                              <w:t>v.size</w:t>
-                            </w:r>
-                            <w:proofErr w:type="spellEnd"/>
-                            <w:r>
-                              <w:rPr>
-                                <w:rFonts w:ascii="Courier New" w:hAnsi="Courier New" w:cs="Courier New"/>
-                                <w:sz w:val="20"/>
-                                <w:szCs w:val="20"/>
-                                <w:lang w:val="en-US"/>
-                              </w:rPr>
-                              <w:t>()) {</w:t>
+                              <w:t xml:space="preserve">    while (i &lt; v.size()) {</w:t>
                             </w:r>
                           </w:p>
                           <w:p>
@@ -4619,67 +4400,7 @@
                                 <w:szCs w:val="20"/>
                                 <w:lang w:val="en-US"/>
                               </w:rPr>
-                              <w:t xml:space="preserve">        if (v[</w:t>
-                            </w:r>
-                            <w:proofErr w:type="spellStart"/>
-                            <w:r>
-                              <w:rPr>
-                                <w:rFonts w:ascii="Courier New" w:hAnsi="Courier New" w:cs="Courier New"/>
-                                <w:sz w:val="20"/>
-                                <w:szCs w:val="20"/>
-                                <w:lang w:val="en-US"/>
-                              </w:rPr>
-                              <w:t>i</w:t>
-                            </w:r>
-                            <w:proofErr w:type="spellEnd"/>
-                            <w:r>
-                              <w:rPr>
-                                <w:rFonts w:ascii="Courier New" w:hAnsi="Courier New" w:cs="Courier New"/>
-                                <w:sz w:val="20"/>
-                                <w:szCs w:val="20"/>
-                                <w:lang w:val="en-US"/>
-                              </w:rPr>
-                              <w:t xml:space="preserve">] == mx &amp;&amp; </w:t>
-                            </w:r>
-                            <w:proofErr w:type="spellStart"/>
-                            <w:r>
-                              <w:rPr>
-                                <w:rFonts w:ascii="Courier New" w:hAnsi="Courier New" w:cs="Courier New"/>
-                                <w:sz w:val="20"/>
-                                <w:szCs w:val="20"/>
-                                <w:lang w:val="en-US"/>
-                              </w:rPr>
-                              <w:t>i</w:t>
-                            </w:r>
-                            <w:proofErr w:type="spellEnd"/>
-                            <w:r>
-                              <w:rPr>
-                                <w:rFonts w:ascii="Courier New" w:hAnsi="Courier New" w:cs="Courier New"/>
-                                <w:sz w:val="20"/>
-                                <w:szCs w:val="20"/>
-                                <w:lang w:val="en-US"/>
-                              </w:rPr>
-                              <w:t xml:space="preserve"> != </w:t>
-                            </w:r>
-                            <w:proofErr w:type="spellStart"/>
-                            <w:r>
-                              <w:rPr>
-                                <w:rFonts w:ascii="Courier New" w:hAnsi="Courier New" w:cs="Courier New"/>
-                                <w:sz w:val="20"/>
-                                <w:szCs w:val="20"/>
-                                <w:lang w:val="en-US"/>
-                              </w:rPr>
-                              <w:t>v.size</w:t>
-                            </w:r>
-                            <w:proofErr w:type="spellEnd"/>
-                            <w:r>
-                              <w:rPr>
-                                <w:rFonts w:ascii="Courier New" w:hAnsi="Courier New" w:cs="Courier New"/>
-                                <w:sz w:val="20"/>
-                                <w:szCs w:val="20"/>
-                                <w:lang w:val="en-US"/>
-                              </w:rPr>
-                              <w:t>() - 1) {</w:t>
+                              <w:t xml:space="preserve">        if (v[i] == mx &amp;&amp; i != v.size() - 1) {</w:t>
                             </w:r>
                           </w:p>
                           <w:p>
@@ -4698,107 +4419,7 @@
                                 <w:szCs w:val="20"/>
                                 <w:lang w:val="en-US"/>
                               </w:rPr>
-                              <w:t xml:space="preserve">            </w:t>
-                            </w:r>
-                            <w:proofErr w:type="spellStart"/>
-                            <w:r>
-                              <w:rPr>
-                                <w:rFonts w:ascii="Courier New" w:hAnsi="Courier New" w:cs="Courier New"/>
-                                <w:sz w:val="20"/>
-                                <w:szCs w:val="20"/>
-                                <w:lang w:val="en-US"/>
-                              </w:rPr>
-                              <w:t>v.erase</w:t>
-                            </w:r>
-                            <w:proofErr w:type="spellEnd"/>
-                            <w:r>
-                              <w:rPr>
-                                <w:rFonts w:ascii="Courier New" w:hAnsi="Courier New" w:cs="Courier New"/>
-                                <w:sz w:val="20"/>
-                                <w:szCs w:val="20"/>
-                                <w:lang w:val="en-US"/>
-                              </w:rPr>
-                              <w:t>(</w:t>
-                            </w:r>
-                            <w:proofErr w:type="spellStart"/>
-                            <w:r>
-                              <w:rPr>
-                                <w:rFonts w:ascii="Courier New" w:hAnsi="Courier New" w:cs="Courier New"/>
-                                <w:sz w:val="20"/>
-                                <w:szCs w:val="20"/>
-                                <w:lang w:val="en-US"/>
-                              </w:rPr>
-                              <w:t>v.begin</w:t>
-                            </w:r>
-                            <w:proofErr w:type="spellEnd"/>
-                            <w:r>
-                              <w:rPr>
-                                <w:rFonts w:ascii="Courier New" w:hAnsi="Courier New" w:cs="Courier New"/>
-                                <w:sz w:val="20"/>
-                                <w:szCs w:val="20"/>
-                                <w:lang w:val="en-US"/>
-                              </w:rPr>
-                              <w:t xml:space="preserve">() + </w:t>
-                            </w:r>
-                            <w:proofErr w:type="spellStart"/>
-                            <w:r>
-                              <w:rPr>
-                                <w:rFonts w:ascii="Courier New" w:hAnsi="Courier New" w:cs="Courier New"/>
-                                <w:sz w:val="20"/>
-                                <w:szCs w:val="20"/>
-                                <w:lang w:val="en-US"/>
-                              </w:rPr>
-                              <w:t>i</w:t>
-                            </w:r>
-                            <w:proofErr w:type="spellEnd"/>
-                            <w:r>
-                              <w:rPr>
-                                <w:rFonts w:ascii="Courier New" w:hAnsi="Courier New" w:cs="Courier New"/>
-                                <w:sz w:val="20"/>
-                                <w:szCs w:val="20"/>
-                                <w:lang w:val="en-US"/>
-                              </w:rPr>
-                              <w:t xml:space="preserve"> + 1, </w:t>
-                            </w:r>
-                            <w:proofErr w:type="spellStart"/>
-                            <w:r>
-                              <w:rPr>
-                                <w:rFonts w:ascii="Courier New" w:hAnsi="Courier New" w:cs="Courier New"/>
-                                <w:sz w:val="20"/>
-                                <w:szCs w:val="20"/>
-                                <w:lang w:val="en-US"/>
-                              </w:rPr>
-                              <w:t>v.begin</w:t>
-                            </w:r>
-                            <w:proofErr w:type="spellEnd"/>
-                            <w:r>
-                              <w:rPr>
-                                <w:rFonts w:ascii="Courier New" w:hAnsi="Courier New" w:cs="Courier New"/>
-                                <w:sz w:val="20"/>
-                                <w:szCs w:val="20"/>
-                                <w:lang w:val="en-US"/>
-                              </w:rPr>
-                              <w:t xml:space="preserve">() + </w:t>
-                            </w:r>
-                            <w:proofErr w:type="spellStart"/>
-                            <w:r>
-                              <w:rPr>
-                                <w:rFonts w:ascii="Courier New" w:hAnsi="Courier New" w:cs="Courier New"/>
-                                <w:sz w:val="20"/>
-                                <w:szCs w:val="20"/>
-                                <w:lang w:val="en-US"/>
-                              </w:rPr>
-                              <w:t>i</w:t>
-                            </w:r>
-                            <w:proofErr w:type="spellEnd"/>
-                            <w:r>
-                              <w:rPr>
-                                <w:rFonts w:ascii="Courier New" w:hAnsi="Courier New" w:cs="Courier New"/>
-                                <w:sz w:val="20"/>
-                                <w:szCs w:val="20"/>
-                                <w:lang w:val="en-US"/>
-                              </w:rPr>
-                              <w:t xml:space="preserve"> + 2);</w:t>
+                              <w:t xml:space="preserve">            v.erase(v.begin() + i + 1, v.begin() + i + 2);</w:t>
                             </w:r>
                           </w:p>
                           <w:p>
@@ -4836,27 +4457,7 @@
                                 <w:szCs w:val="20"/>
                                 <w:lang w:val="en-US"/>
                               </w:rPr>
-                              <w:t xml:space="preserve">        ++</w:t>
-                            </w:r>
-                            <w:proofErr w:type="spellStart"/>
-                            <w:r>
-                              <w:rPr>
-                                <w:rFonts w:ascii="Courier New" w:hAnsi="Courier New" w:cs="Courier New"/>
-                                <w:sz w:val="20"/>
-                                <w:szCs w:val="20"/>
-                                <w:lang w:val="en-US"/>
-                              </w:rPr>
-                              <w:t>i</w:t>
-                            </w:r>
-                            <w:proofErr w:type="spellEnd"/>
-                            <w:r>
-                              <w:rPr>
-                                <w:rFonts w:ascii="Courier New" w:hAnsi="Courier New" w:cs="Courier New"/>
-                                <w:sz w:val="20"/>
-                                <w:szCs w:val="20"/>
-                                <w:lang w:val="en-US"/>
-                              </w:rPr>
-                              <w:t>;</w:t>
+                              <w:t xml:space="preserve">        ++i;</w:t>
                             </w:r>
                           </w:p>
                           <w:p>
@@ -4999,27 +4600,7 @@
                                 <w:szCs w:val="20"/>
                                 <w:lang w:val="en-US"/>
                               </w:rPr>
-                              <w:t xml:space="preserve">        </w:t>
-                            </w:r>
-                            <w:proofErr w:type="spellStart"/>
-                            <w:r>
-                              <w:rPr>
-                                <w:rFonts w:ascii="Courier New" w:hAnsi="Courier New" w:cs="Courier New"/>
-                                <w:sz w:val="20"/>
-                                <w:szCs w:val="20"/>
-                                <w:lang w:val="en-US"/>
-                              </w:rPr>
-                              <w:t>cin</w:t>
-                            </w:r>
-                            <w:proofErr w:type="spellEnd"/>
-                            <w:r>
-                              <w:rPr>
-                                <w:rFonts w:ascii="Courier New" w:hAnsi="Courier New" w:cs="Courier New"/>
-                                <w:sz w:val="20"/>
-                                <w:szCs w:val="20"/>
-                                <w:lang w:val="en-US"/>
-                              </w:rPr>
-                              <w:t xml:space="preserve"> &gt;&gt; a;</w:t>
+                              <w:t xml:space="preserve">        cin &gt;&gt; a;</w:t>
                             </w:r>
                           </w:p>
                           <w:p>
@@ -5038,27 +4619,7 @@
                                 <w:szCs w:val="20"/>
                                 <w:lang w:val="en-US"/>
                               </w:rPr>
-                              <w:t xml:space="preserve">        </w:t>
-                            </w:r>
-                            <w:proofErr w:type="spellStart"/>
-                            <w:r>
-                              <w:rPr>
-                                <w:rFonts w:ascii="Courier New" w:hAnsi="Courier New" w:cs="Courier New"/>
-                                <w:sz w:val="20"/>
-                                <w:szCs w:val="20"/>
-                                <w:lang w:val="en-US"/>
-                              </w:rPr>
-                              <w:t>v.push_back</w:t>
-                            </w:r>
-                            <w:proofErr w:type="spellEnd"/>
-                            <w:r>
-                              <w:rPr>
-                                <w:rFonts w:ascii="Courier New" w:hAnsi="Courier New" w:cs="Courier New"/>
-                                <w:sz w:val="20"/>
-                                <w:szCs w:val="20"/>
-                                <w:lang w:val="en-US"/>
-                              </w:rPr>
-                              <w:t>(a);</w:t>
+                              <w:t xml:space="preserve">        v.push_back(a);</w:t>
                             </w:r>
                           </w:p>
                           <w:p>
@@ -5077,27 +4638,7 @@
                                 <w:szCs w:val="20"/>
                                 <w:lang w:val="en-US"/>
                               </w:rPr>
-                              <w:t xml:space="preserve">        if (std::</w:t>
-                            </w:r>
-                            <w:proofErr w:type="spellStart"/>
-                            <w:r>
-                              <w:rPr>
-                                <w:rFonts w:ascii="Courier New" w:hAnsi="Courier New" w:cs="Courier New"/>
-                                <w:sz w:val="20"/>
-                                <w:szCs w:val="20"/>
-                                <w:lang w:val="en-US"/>
-                              </w:rPr>
-                              <w:t>cin.peek</w:t>
-                            </w:r>
-                            <w:proofErr w:type="spellEnd"/>
-                            <w:r>
-                              <w:rPr>
-                                <w:rFonts w:ascii="Courier New" w:hAnsi="Courier New" w:cs="Courier New"/>
-                                <w:sz w:val="20"/>
-                                <w:szCs w:val="20"/>
-                                <w:lang w:val="en-US"/>
-                              </w:rPr>
-                              <w:t>() == '\n') {</w:t>
+                              <w:t xml:space="preserve">        if (std::cin.peek() == '\n') {</w:t>
                             </w:r>
                           </w:p>
                           <w:p>
@@ -5202,27 +4743,7 @@
                                 <w:szCs w:val="20"/>
                                 <w:lang w:val="en-US"/>
                               </w:rPr>
-                              <w:t xml:space="preserve">void </w:t>
-                            </w:r>
-                            <w:proofErr w:type="spellStart"/>
-                            <w:r>
-                              <w:rPr>
-                                <w:rFonts w:ascii="Courier New" w:hAnsi="Courier New" w:cs="Courier New"/>
-                                <w:sz w:val="20"/>
-                                <w:szCs w:val="20"/>
-                                <w:lang w:val="en-US"/>
-                              </w:rPr>
-                              <w:t>print_arr</w:t>
-                            </w:r>
-                            <w:proofErr w:type="spellEnd"/>
-                            <w:r>
-                              <w:rPr>
-                                <w:rFonts w:ascii="Courier New" w:hAnsi="Courier New" w:cs="Courier New"/>
-                                <w:sz w:val="20"/>
-                                <w:szCs w:val="20"/>
-                                <w:lang w:val="en-US"/>
-                              </w:rPr>
-                              <w:t>(vector&lt;int&gt;&amp; v) {</w:t>
+                              <w:t>void print_arr(vector&lt;int&gt;&amp; v) {</w:t>
                             </w:r>
                           </w:p>
                           <w:p>
@@ -5279,27 +4800,7 @@
                                 <w:szCs w:val="20"/>
                                 <w:lang w:val="en-US"/>
                               </w:rPr>
-                              <w:t xml:space="preserve">        </w:t>
-                            </w:r>
-                            <w:proofErr w:type="spellStart"/>
-                            <w:r>
-                              <w:rPr>
-                                <w:rFonts w:ascii="Courier New" w:hAnsi="Courier New" w:cs="Courier New"/>
-                                <w:sz w:val="20"/>
-                                <w:szCs w:val="20"/>
-                                <w:lang w:val="en-US"/>
-                              </w:rPr>
-                              <w:t>cout</w:t>
-                            </w:r>
-                            <w:proofErr w:type="spellEnd"/>
-                            <w:r>
-                              <w:rPr>
-                                <w:rFonts w:ascii="Courier New" w:hAnsi="Courier New" w:cs="Courier New"/>
-                                <w:sz w:val="20"/>
-                                <w:szCs w:val="20"/>
-                                <w:lang w:val="en-US"/>
-                              </w:rPr>
-                              <w:t xml:space="preserve"> &lt;&lt; a &lt;&lt; " ";</w:t>
+                              <w:t xml:space="preserve">        cout &lt;&lt; a &lt;&lt; " ";</w:t>
                             </w:r>
                           </w:p>
                           <w:p>
@@ -5337,27 +4838,7 @@
                                 <w:szCs w:val="20"/>
                                 <w:lang w:val="en-US"/>
                               </w:rPr>
-                              <w:t xml:space="preserve">    </w:t>
-                            </w:r>
-                            <w:proofErr w:type="spellStart"/>
-                            <w:r>
-                              <w:rPr>
-                                <w:rFonts w:ascii="Courier New" w:hAnsi="Courier New" w:cs="Courier New"/>
-                                <w:sz w:val="20"/>
-                                <w:szCs w:val="20"/>
-                                <w:lang w:val="en-US"/>
-                              </w:rPr>
-                              <w:t>cout</w:t>
-                            </w:r>
-                            <w:proofErr w:type="spellEnd"/>
-                            <w:r>
-                              <w:rPr>
-                                <w:rFonts w:ascii="Courier New" w:hAnsi="Courier New" w:cs="Courier New"/>
-                                <w:sz w:val="20"/>
-                                <w:szCs w:val="20"/>
-                                <w:lang w:val="en-US"/>
-                              </w:rPr>
-                              <w:t xml:space="preserve"> &lt;&lt; "\n";</w:t>
+                              <w:t xml:space="preserve">    cout &lt;&lt; "\n";</w:t>
                             </w:r>
                           </w:p>
                           <w:p>
@@ -5443,27 +4924,7 @@
                                 <w:szCs w:val="20"/>
                                 <w:lang w:val="en-US"/>
                               </w:rPr>
-                              <w:t xml:space="preserve">    </w:t>
-                            </w:r>
-                            <w:proofErr w:type="spellStart"/>
-                            <w:r>
-                              <w:rPr>
-                                <w:rFonts w:ascii="Courier New" w:hAnsi="Courier New" w:cs="Courier New"/>
-                                <w:sz w:val="20"/>
-                                <w:szCs w:val="20"/>
-                                <w:lang w:val="en-US"/>
-                              </w:rPr>
-                              <w:t>setlocale</w:t>
-                            </w:r>
-                            <w:proofErr w:type="spellEnd"/>
-                            <w:r>
-                              <w:rPr>
-                                <w:rFonts w:ascii="Courier New" w:hAnsi="Courier New" w:cs="Courier New"/>
-                                <w:sz w:val="20"/>
-                                <w:szCs w:val="20"/>
-                                <w:lang w:val="en-US"/>
-                              </w:rPr>
-                              <w:t>(LC_ALL, "RU");</w:t>
+                              <w:t xml:space="preserve">    setlocale(LC_ALL, "RU");</w:t>
                             </w:r>
                           </w:p>
                           <w:p>
@@ -5482,27 +4943,7 @@
                                 <w:szCs w:val="20"/>
                                 <w:lang w:val="en-US"/>
                               </w:rPr>
-                              <w:t xml:space="preserve">    vector&lt;int&gt;</w:t>
-                            </w:r>
-                            <w:proofErr w:type="spellStart"/>
-                            <w:r>
-                              <w:rPr>
-                                <w:rFonts w:ascii="Courier New" w:hAnsi="Courier New" w:cs="Courier New"/>
-                                <w:sz w:val="20"/>
-                                <w:szCs w:val="20"/>
-                                <w:lang w:val="en-US"/>
-                              </w:rPr>
-                              <w:t>vec</w:t>
-                            </w:r>
-                            <w:proofErr w:type="spellEnd"/>
-                            <w:r>
-                              <w:rPr>
-                                <w:rFonts w:ascii="Courier New" w:hAnsi="Courier New" w:cs="Courier New"/>
-                                <w:sz w:val="20"/>
-                                <w:szCs w:val="20"/>
-                                <w:lang w:val="en-US"/>
-                              </w:rPr>
-                              <w:t>;</w:t>
+                              <w:t xml:space="preserve">    vector&lt;int&gt;vec;</w:t>
                             </w:r>
                           </w:p>
                           <w:p>
@@ -5530,6 +4971,7 @@
                                 <w:rFonts w:ascii="Courier New" w:hAnsi="Courier New" w:cs="Courier New"/>
                                 <w:sz w:val="20"/>
                                 <w:szCs w:val="20"/>
+                                <w:lang w:val="en-US"/>
                               </w:rPr>
                             </w:pPr>
                             <w:r>
@@ -5539,24 +4981,14 @@
                                 <w:szCs w:val="20"/>
                                 <w:lang w:val="en-US"/>
                               </w:rPr>
-                              <w:t xml:space="preserve">        </w:t>
-                            </w:r>
-                            <w:proofErr w:type="spellStart"/>
-                            <w:r>
-                              <w:rPr>
-                                <w:rFonts w:ascii="Courier New" w:hAnsi="Courier New" w:cs="Courier New"/>
-                                <w:sz w:val="20"/>
-                                <w:szCs w:val="20"/>
-                                <w:lang w:val="en-US"/>
-                              </w:rPr>
-                              <w:t>cout</w:t>
-                            </w:r>
-                            <w:proofErr w:type="spellEnd"/>
-                            <w:r>
-                              <w:rPr>
-                                <w:rFonts w:ascii="Courier New" w:hAnsi="Courier New" w:cs="Courier New"/>
-                                <w:sz w:val="20"/>
-                                <w:szCs w:val="20"/>
+                              <w:t xml:space="preserve">        cout</w:t>
+                            </w:r>
+                            <w:r>
+                              <w:rPr>
+                                <w:rFonts w:ascii="Courier New" w:hAnsi="Courier New" w:cs="Courier New"/>
+                                <w:sz w:val="20"/>
+                                <w:szCs w:val="20"/>
+                                <w:lang w:val="en-US"/>
                               </w:rPr>
                               <w:t xml:space="preserve"> &lt;&lt; "</w:t>
                             </w:r>
@@ -5573,6 +5005,7 @@
                                 <w:rFonts w:ascii="Courier New" w:hAnsi="Courier New" w:cs="Courier New"/>
                                 <w:sz w:val="20"/>
                                 <w:szCs w:val="20"/>
+                                <w:lang w:val="en-US"/>
                               </w:rPr>
                               <w:t xml:space="preserve"> </w:t>
                             </w:r>
@@ -5589,6 +5022,7 @@
                                 <w:rFonts w:ascii="Courier New" w:hAnsi="Courier New" w:cs="Courier New"/>
                                 <w:sz w:val="20"/>
                                 <w:szCs w:val="20"/>
+                                <w:lang w:val="en-US"/>
                               </w:rPr>
                               <w:t xml:space="preserve"> </w:t>
                             </w:r>
@@ -5605,6 +5039,7 @@
                                 <w:rFonts w:ascii="Courier New" w:hAnsi="Courier New" w:cs="Courier New"/>
                                 <w:sz w:val="20"/>
                                 <w:szCs w:val="20"/>
+                                <w:lang w:val="en-US"/>
                               </w:rPr>
                               <w:t xml:space="preserve"> </w:t>
                             </w:r>
@@ -5621,6 +5056,7 @@
                                 <w:rFonts w:ascii="Courier New" w:hAnsi="Courier New" w:cs="Courier New"/>
                                 <w:sz w:val="20"/>
                                 <w:szCs w:val="20"/>
+                                <w:lang w:val="en-US"/>
                               </w:rPr>
                               <w:t>?\</w:t>
                             </w:r>
@@ -5638,6 +5074,7 @@
                                 <w:rFonts w:ascii="Courier New" w:hAnsi="Courier New" w:cs="Courier New"/>
                                 <w:sz w:val="20"/>
                                 <w:szCs w:val="20"/>
+                                <w:lang w:val="en-US"/>
                               </w:rPr>
                               <w:t>";</w:t>
                             </w:r>
@@ -5655,44 +5092,17 @@
                                 <w:rFonts w:ascii="Courier New" w:hAnsi="Courier New" w:cs="Courier New"/>
                                 <w:sz w:val="20"/>
                                 <w:szCs w:val="20"/>
+                                <w:lang w:val="en-US"/>
                               </w:rPr>
                               <w:t xml:space="preserve">        </w:t>
                             </w:r>
-                            <w:proofErr w:type="spellStart"/>
-                            <w:r>
-                              <w:rPr>
-                                <w:rFonts w:ascii="Courier New" w:hAnsi="Courier New" w:cs="Courier New"/>
-                                <w:sz w:val="20"/>
-                                <w:szCs w:val="20"/>
-                              </w:rPr>
-                              <w:t>cout</w:t>
-                            </w:r>
-                            <w:proofErr w:type="spellEnd"/>
-                            <w:r>
-                              <w:rPr>
-                                <w:rFonts w:ascii="Courier New" w:hAnsi="Courier New" w:cs="Courier New"/>
-                                <w:sz w:val="20"/>
-                                <w:szCs w:val="20"/>
-                              </w:rPr>
-                              <w:t xml:space="preserve"> &lt;&lt; "1 - Ввести массив\n2 - найти последний отрицательный </w:t>
-                            </w:r>
-                            <w:proofErr w:type="spellStart"/>
-                            <w:r>
-                              <w:rPr>
-                                <w:rFonts w:ascii="Courier New" w:hAnsi="Courier New" w:cs="Courier New"/>
-                                <w:sz w:val="20"/>
-                                <w:szCs w:val="20"/>
-                              </w:rPr>
-                              <w:t>элемет</w:t>
-                            </w:r>
-                            <w:proofErr w:type="spellEnd"/>
-                            <w:r>
-                              <w:rPr>
-                                <w:rFonts w:ascii="Courier New" w:hAnsi="Courier New" w:cs="Courier New"/>
-                                <w:sz w:val="20"/>
-                                <w:szCs w:val="20"/>
-                              </w:rPr>
-                              <w:t>\n";</w:t>
+                            <w:r>
+                              <w:rPr>
+                                <w:rFonts w:ascii="Courier New" w:hAnsi="Courier New" w:cs="Courier New"/>
+                                <w:sz w:val="20"/>
+                                <w:szCs w:val="20"/>
+                              </w:rPr>
+                              <w:t>cout &lt;&lt; "1 - Ввести массив\n2 - найти последний отрицательный элемет\n";</w:t>
                             </w:r>
                           </w:p>
                           <w:p>
@@ -5709,25 +5119,7 @@
                                 <w:sz w:val="20"/>
                                 <w:szCs w:val="20"/>
                               </w:rPr>
-                              <w:t xml:space="preserve">        </w:t>
-                            </w:r>
-                            <w:proofErr w:type="spellStart"/>
-                            <w:r>
-                              <w:rPr>
-                                <w:rFonts w:ascii="Courier New" w:hAnsi="Courier New" w:cs="Courier New"/>
-                                <w:sz w:val="20"/>
-                                <w:szCs w:val="20"/>
-                              </w:rPr>
-                              <w:t>cout</w:t>
-                            </w:r>
-                            <w:proofErr w:type="spellEnd"/>
-                            <w:r>
-                              <w:rPr>
-                                <w:rFonts w:ascii="Courier New" w:hAnsi="Courier New" w:cs="Courier New"/>
-                                <w:sz w:val="20"/>
-                                <w:szCs w:val="20"/>
-                              </w:rPr>
-                              <w:t xml:space="preserve"> &lt;&lt; "3 - удалить все элементы после каждого максимального числа\n4 - вывести массив\n";</w:t>
+                              <w:t xml:space="preserve">        cout &lt;&lt; "3 - удалить все элементы после каждого максимального числа\n4 - вывести массив\n";</w:t>
                             </w:r>
                           </w:p>
                           <w:p>
@@ -5744,25 +5136,7 @@
                                 <w:sz w:val="20"/>
                                 <w:szCs w:val="20"/>
                               </w:rPr>
-                              <w:t xml:space="preserve">        </w:t>
-                            </w:r>
-                            <w:proofErr w:type="spellStart"/>
-                            <w:r>
-                              <w:rPr>
-                                <w:rFonts w:ascii="Courier New" w:hAnsi="Courier New" w:cs="Courier New"/>
-                                <w:sz w:val="20"/>
-                                <w:szCs w:val="20"/>
-                              </w:rPr>
-                              <w:t>cout</w:t>
-                            </w:r>
-                            <w:proofErr w:type="spellEnd"/>
-                            <w:r>
-                              <w:rPr>
-                                <w:rFonts w:ascii="Courier New" w:hAnsi="Courier New" w:cs="Courier New"/>
-                                <w:sz w:val="20"/>
-                                <w:szCs w:val="20"/>
-                              </w:rPr>
-                              <w:t xml:space="preserve"> &lt;&lt; "0 - выход из программы\n";</w:t>
+                              <w:t xml:space="preserve">        cout &lt;&lt; "0 - выход из программы\n";</w:t>
                             </w:r>
                           </w:p>
                           <w:p>
@@ -5808,27 +5182,7 @@
                                 <w:szCs w:val="20"/>
                                 <w:lang w:val="en-US"/>
                               </w:rPr>
-                              <w:t xml:space="preserve">        </w:t>
-                            </w:r>
-                            <w:proofErr w:type="spellStart"/>
-                            <w:r>
-                              <w:rPr>
-                                <w:rFonts w:ascii="Courier New" w:hAnsi="Courier New" w:cs="Courier New"/>
-                                <w:sz w:val="20"/>
-                                <w:szCs w:val="20"/>
-                                <w:lang w:val="en-US"/>
-                              </w:rPr>
-                              <w:t>cin</w:t>
-                            </w:r>
-                            <w:proofErr w:type="spellEnd"/>
-                            <w:r>
-                              <w:rPr>
-                                <w:rFonts w:ascii="Courier New" w:hAnsi="Courier New" w:cs="Courier New"/>
-                                <w:sz w:val="20"/>
-                                <w:szCs w:val="20"/>
-                                <w:lang w:val="en-US"/>
-                              </w:rPr>
-                              <w:t xml:space="preserve"> &gt;&gt; c;</w:t>
+                              <w:t xml:space="preserve">        cin &gt;&gt; c;</w:t>
                             </w:r>
                           </w:p>
                           <w:p>
@@ -5961,27 +5315,7 @@
                                 <w:szCs w:val="20"/>
                                 <w:lang w:val="en-US"/>
                               </w:rPr>
-                              <w:t xml:space="preserve">            enter(</w:t>
-                            </w:r>
-                            <w:proofErr w:type="spellStart"/>
-                            <w:r>
-                              <w:rPr>
-                                <w:rFonts w:ascii="Courier New" w:hAnsi="Courier New" w:cs="Courier New"/>
-                                <w:sz w:val="20"/>
-                                <w:szCs w:val="20"/>
-                                <w:lang w:val="en-US"/>
-                              </w:rPr>
-                              <w:t>vec</w:t>
-                            </w:r>
-                            <w:proofErr w:type="spellEnd"/>
-                            <w:r>
-                              <w:rPr>
-                                <w:rFonts w:ascii="Courier New" w:hAnsi="Courier New" w:cs="Courier New"/>
-                                <w:sz w:val="20"/>
-                                <w:szCs w:val="20"/>
-                                <w:lang w:val="en-US"/>
-                              </w:rPr>
-                              <w:t>);</w:t>
+                              <w:t xml:space="preserve">            enter(vec);</w:t>
                             </w:r>
                           </w:p>
                           <w:p>
@@ -6038,27 +5372,7 @@
                                 <w:szCs w:val="20"/>
                                 <w:lang w:val="en-US"/>
                               </w:rPr>
-                              <w:t xml:space="preserve">            find(</w:t>
-                            </w:r>
-                            <w:proofErr w:type="spellStart"/>
-                            <w:r>
-                              <w:rPr>
-                                <w:rFonts w:ascii="Courier New" w:hAnsi="Courier New" w:cs="Courier New"/>
-                                <w:sz w:val="20"/>
-                                <w:szCs w:val="20"/>
-                                <w:lang w:val="en-US"/>
-                              </w:rPr>
-                              <w:t>vec</w:t>
-                            </w:r>
-                            <w:proofErr w:type="spellEnd"/>
-                            <w:r>
-                              <w:rPr>
-                                <w:rFonts w:ascii="Courier New" w:hAnsi="Courier New" w:cs="Courier New"/>
-                                <w:sz w:val="20"/>
-                                <w:szCs w:val="20"/>
-                                <w:lang w:val="en-US"/>
-                              </w:rPr>
-                              <w:t>);</w:t>
+                              <w:t xml:space="preserve">            find(vec);</w:t>
                             </w:r>
                           </w:p>
                           <w:p>
@@ -6115,47 +5429,7 @@
                                 <w:szCs w:val="20"/>
                                 <w:lang w:val="en-US"/>
                               </w:rPr>
-                              <w:t xml:space="preserve">            </w:t>
-                            </w:r>
-                            <w:proofErr w:type="spellStart"/>
-                            <w:r>
-                              <w:rPr>
-                                <w:rFonts w:ascii="Courier New" w:hAnsi="Courier New" w:cs="Courier New"/>
-                                <w:sz w:val="20"/>
-                                <w:szCs w:val="20"/>
-                                <w:lang w:val="en-US"/>
-                              </w:rPr>
-                              <w:t>delete_max</w:t>
-                            </w:r>
-                            <w:proofErr w:type="spellEnd"/>
-                            <w:r>
-                              <w:rPr>
-                                <w:rFonts w:ascii="Courier New" w:hAnsi="Courier New" w:cs="Courier New"/>
-                                <w:sz w:val="20"/>
-                                <w:szCs w:val="20"/>
-                                <w:lang w:val="en-US"/>
-                              </w:rPr>
-                              <w:t>(</w:t>
-                            </w:r>
-                            <w:proofErr w:type="spellStart"/>
-                            <w:r>
-                              <w:rPr>
-                                <w:rFonts w:ascii="Courier New" w:hAnsi="Courier New" w:cs="Courier New"/>
-                                <w:sz w:val="20"/>
-                                <w:szCs w:val="20"/>
-                                <w:lang w:val="en-US"/>
-                              </w:rPr>
-                              <w:t>vec</w:t>
-                            </w:r>
-                            <w:proofErr w:type="spellEnd"/>
-                            <w:r>
-                              <w:rPr>
-                                <w:rFonts w:ascii="Courier New" w:hAnsi="Courier New" w:cs="Courier New"/>
-                                <w:sz w:val="20"/>
-                                <w:szCs w:val="20"/>
-                                <w:lang w:val="en-US"/>
-                              </w:rPr>
-                              <w:t>);</w:t>
+                              <w:t xml:space="preserve">            delete_max(vec);</w:t>
                             </w:r>
                           </w:p>
                           <w:p>
@@ -6212,47 +5486,7 @@
                                 <w:szCs w:val="20"/>
                                 <w:lang w:val="en-US"/>
                               </w:rPr>
-                              <w:t xml:space="preserve">            </w:t>
-                            </w:r>
-                            <w:proofErr w:type="spellStart"/>
-                            <w:r>
-                              <w:rPr>
-                                <w:rFonts w:ascii="Courier New" w:hAnsi="Courier New" w:cs="Courier New"/>
-                                <w:sz w:val="20"/>
-                                <w:szCs w:val="20"/>
-                                <w:lang w:val="en-US"/>
-                              </w:rPr>
-                              <w:t>print_arr</w:t>
-                            </w:r>
-                            <w:proofErr w:type="spellEnd"/>
-                            <w:r>
-                              <w:rPr>
-                                <w:rFonts w:ascii="Courier New" w:hAnsi="Courier New" w:cs="Courier New"/>
-                                <w:sz w:val="20"/>
-                                <w:szCs w:val="20"/>
-                                <w:lang w:val="en-US"/>
-                              </w:rPr>
-                              <w:t>(</w:t>
-                            </w:r>
-                            <w:proofErr w:type="spellStart"/>
-                            <w:r>
-                              <w:rPr>
-                                <w:rFonts w:ascii="Courier New" w:hAnsi="Courier New" w:cs="Courier New"/>
-                                <w:sz w:val="20"/>
-                                <w:szCs w:val="20"/>
-                                <w:lang w:val="en-US"/>
-                              </w:rPr>
-                              <w:t>vec</w:t>
-                            </w:r>
-                            <w:proofErr w:type="spellEnd"/>
-                            <w:r>
-                              <w:rPr>
-                                <w:rFonts w:ascii="Courier New" w:hAnsi="Courier New" w:cs="Courier New"/>
-                                <w:sz w:val="20"/>
-                                <w:szCs w:val="20"/>
-                                <w:lang w:val="en-US"/>
-                              </w:rPr>
-                              <w:t>);</w:t>
+                              <w:t xml:space="preserve">            print_arr(vec);</w:t>
                             </w:r>
                           </w:p>
                           <w:p>
@@ -6291,23 +5525,13 @@
                               </w:rPr>
                               <w:t xml:space="preserve">        </w:t>
                             </w:r>
-                            <w:proofErr w:type="spellStart"/>
-                            <w:r>
-                              <w:rPr>
-                                <w:rFonts w:ascii="Courier New" w:hAnsi="Courier New" w:cs="Courier New"/>
-                                <w:sz w:val="20"/>
-                                <w:szCs w:val="20"/>
-                              </w:rPr>
-                              <w:t>default</w:t>
-                            </w:r>
-                            <w:proofErr w:type="spellEnd"/>
-                            <w:r>
-                              <w:rPr>
-                                <w:rFonts w:ascii="Courier New" w:hAnsi="Courier New" w:cs="Courier New"/>
-                                <w:sz w:val="20"/>
-                                <w:szCs w:val="20"/>
-                              </w:rPr>
-                              <w:t>:</w:t>
+                            <w:r>
+                              <w:rPr>
+                                <w:rFonts w:ascii="Courier New" w:hAnsi="Courier New" w:cs="Courier New"/>
+                                <w:sz w:val="20"/>
+                                <w:szCs w:val="20"/>
+                              </w:rPr>
+                              <w:t>default:</w:t>
                             </w:r>
                           </w:p>
                           <w:p>
@@ -6324,25 +5548,7 @@
                                 <w:sz w:val="20"/>
                                 <w:szCs w:val="20"/>
                               </w:rPr>
-                              <w:t xml:space="preserve">            </w:t>
-                            </w:r>
-                            <w:proofErr w:type="spellStart"/>
-                            <w:r>
-                              <w:rPr>
-                                <w:rFonts w:ascii="Courier New" w:hAnsi="Courier New" w:cs="Courier New"/>
-                                <w:sz w:val="20"/>
-                                <w:szCs w:val="20"/>
-                              </w:rPr>
-                              <w:t>break</w:t>
-                            </w:r>
-                            <w:proofErr w:type="spellEnd"/>
-                            <w:r>
-                              <w:rPr>
-                                <w:rFonts w:ascii="Courier New" w:hAnsi="Courier New" w:cs="Courier New"/>
-                                <w:sz w:val="20"/>
-                                <w:szCs w:val="20"/>
-                              </w:rPr>
-                              <w:t>;</w:t>
+                              <w:t xml:space="preserve">            break;</w:t>
                             </w:r>
                           </w:p>
                           <w:p>
@@ -6436,25 +5642,7 @@
                           <w:sz w:val="20"/>
                           <w:szCs w:val="20"/>
                         </w:rPr>
-                        <w:t>// PR_6.cpp : Этот файл содержит функцию "</w:t>
-                      </w:r>
-                      <w:proofErr w:type="spellStart"/>
-                      <w:r>
-                        <w:rPr>
-                          <w:rFonts w:ascii="Courier New" w:hAnsi="Courier New" w:cs="Courier New"/>
-                          <w:sz w:val="20"/>
-                          <w:szCs w:val="20"/>
-                        </w:rPr>
-                        <w:t>main</w:t>
-                      </w:r>
-                      <w:proofErr w:type="spellEnd"/>
-                      <w:r>
-                        <w:rPr>
-                          <w:rFonts w:ascii="Courier New" w:hAnsi="Courier New" w:cs="Courier New"/>
-                          <w:sz w:val="20"/>
-                          <w:szCs w:val="20"/>
-                        </w:rPr>
-                        <w:t>". Здесь начинается и заканчивается выполнение программы.</w:t>
+                        <w:t>// PR_6.cpp : Этот файл содержит функцию "main". Здесь начинается и заканчивается выполнение программы.</w:t>
                       </w:r>
                     </w:p>
                     <w:p>
@@ -6578,87 +5766,7 @@
                           <w:szCs w:val="20"/>
                           <w:lang w:val="en-US"/>
                         </w:rPr>
-                        <w:t xml:space="preserve">    for (int </w:t>
-                      </w:r>
-                      <w:proofErr w:type="spellStart"/>
-                      <w:r>
-                        <w:rPr>
-                          <w:rFonts w:ascii="Courier New" w:hAnsi="Courier New" w:cs="Courier New"/>
-                          <w:sz w:val="20"/>
-                          <w:szCs w:val="20"/>
-                          <w:lang w:val="en-US"/>
-                        </w:rPr>
-                        <w:t>i</w:t>
-                      </w:r>
-                      <w:proofErr w:type="spellEnd"/>
-                      <w:r>
-                        <w:rPr>
-                          <w:rFonts w:ascii="Courier New" w:hAnsi="Courier New" w:cs="Courier New"/>
-                          <w:sz w:val="20"/>
-                          <w:szCs w:val="20"/>
-                          <w:lang w:val="en-US"/>
-                        </w:rPr>
-                        <w:t xml:space="preserve"> = </w:t>
-                      </w:r>
-                      <w:proofErr w:type="spellStart"/>
-                      <w:r>
-                        <w:rPr>
-                          <w:rFonts w:ascii="Courier New" w:hAnsi="Courier New" w:cs="Courier New"/>
-                          <w:sz w:val="20"/>
-                          <w:szCs w:val="20"/>
-                          <w:lang w:val="en-US"/>
-                        </w:rPr>
-                        <w:t>v.size</w:t>
-                      </w:r>
-                      <w:proofErr w:type="spellEnd"/>
-                      <w:r>
-                        <w:rPr>
-                          <w:rFonts w:ascii="Courier New" w:hAnsi="Courier New" w:cs="Courier New"/>
-                          <w:sz w:val="20"/>
-                          <w:szCs w:val="20"/>
-                          <w:lang w:val="en-US"/>
-                        </w:rPr>
-                        <w:t xml:space="preserve">(); </w:t>
-                      </w:r>
-                      <w:proofErr w:type="spellStart"/>
-                      <w:r>
-                        <w:rPr>
-                          <w:rFonts w:ascii="Courier New" w:hAnsi="Courier New" w:cs="Courier New"/>
-                          <w:sz w:val="20"/>
-                          <w:szCs w:val="20"/>
-                          <w:lang w:val="en-US"/>
-                        </w:rPr>
-                        <w:t>i</w:t>
-                      </w:r>
-                      <w:proofErr w:type="spellEnd"/>
-                      <w:r>
-                        <w:rPr>
-                          <w:rFonts w:ascii="Courier New" w:hAnsi="Courier New" w:cs="Courier New"/>
-                          <w:sz w:val="20"/>
-                          <w:szCs w:val="20"/>
-                          <w:lang w:val="en-US"/>
-                        </w:rPr>
-                        <w:t xml:space="preserve"> &gt;= 0; </w:t>
-                      </w:r>
-                      <w:proofErr w:type="spellStart"/>
-                      <w:r>
-                        <w:rPr>
-                          <w:rFonts w:ascii="Courier New" w:hAnsi="Courier New" w:cs="Courier New"/>
-                          <w:sz w:val="20"/>
-                          <w:szCs w:val="20"/>
-                          <w:lang w:val="en-US"/>
-                        </w:rPr>
-                        <w:t>i</w:t>
-                      </w:r>
-                      <w:proofErr w:type="spellEnd"/>
-                      <w:r>
-                        <w:rPr>
-                          <w:rFonts w:ascii="Courier New" w:hAnsi="Courier New" w:cs="Courier New"/>
-                          <w:sz w:val="20"/>
-                          <w:szCs w:val="20"/>
-                          <w:lang w:val="en-US"/>
-                        </w:rPr>
-                        <w:t>--)</w:t>
+                        <w:t xml:space="preserve">    for (int i = v.size(); i &gt;= 0; i--)</w:t>
                       </w:r>
                     </w:p>
                     <w:p>
@@ -6707,7 +5815,6 @@
                         </w:rPr>
                         <w:t>v[</w:t>
                       </w:r>
-                      <w:proofErr w:type="spellStart"/>
                       <w:r>
                         <w:rPr>
                           <w:rFonts w:ascii="Courier New" w:hAnsi="Courier New" w:cs="Courier New"/>
@@ -6717,7 +5824,6 @@
                         </w:rPr>
                         <w:t>i</w:t>
                       </w:r>
-                      <w:proofErr w:type="spellEnd"/>
                       <w:r>
                         <w:rPr>
                           <w:rFonts w:ascii="Courier New" w:hAnsi="Courier New" w:cs="Courier New"/>
@@ -6734,27 +5840,7 @@
                           <w:szCs w:val="20"/>
                           <w:lang w:val="en-US"/>
                         </w:rPr>
-                        <w:t xml:space="preserve"> &lt; 0)return </w:t>
-                      </w:r>
-                      <w:proofErr w:type="spellStart"/>
-                      <w:r>
-                        <w:rPr>
-                          <w:rFonts w:ascii="Courier New" w:hAnsi="Courier New" w:cs="Courier New"/>
-                          <w:sz w:val="20"/>
-                          <w:szCs w:val="20"/>
-                          <w:lang w:val="en-US"/>
-                        </w:rPr>
-                        <w:t>i</w:t>
-                      </w:r>
-                      <w:proofErr w:type="spellEnd"/>
-                      <w:r>
-                        <w:rPr>
-                          <w:rFonts w:ascii="Courier New" w:hAnsi="Courier New" w:cs="Courier New"/>
-                          <w:sz w:val="20"/>
-                          <w:szCs w:val="20"/>
-                          <w:lang w:val="en-US"/>
-                        </w:rPr>
-                        <w:t>;</w:t>
+                        <w:t xml:space="preserve"> &lt; 0)return i;</w:t>
                       </w:r>
                     </w:p>
                     <w:p>
@@ -6840,27 +5926,7 @@
                           <w:szCs w:val="20"/>
                           <w:lang w:val="en-US"/>
                         </w:rPr>
-                        <w:t xml:space="preserve">void </w:t>
-                      </w:r>
-                      <w:proofErr w:type="spellStart"/>
-                      <w:r>
-                        <w:rPr>
-                          <w:rFonts w:ascii="Courier New" w:hAnsi="Courier New" w:cs="Courier New"/>
-                          <w:sz w:val="20"/>
-                          <w:szCs w:val="20"/>
-                          <w:lang w:val="en-US"/>
-                        </w:rPr>
-                        <w:t>delete_max</w:t>
-                      </w:r>
-                      <w:proofErr w:type="spellEnd"/>
-                      <w:r>
-                        <w:rPr>
-                          <w:rFonts w:ascii="Courier New" w:hAnsi="Courier New" w:cs="Courier New"/>
-                          <w:sz w:val="20"/>
-                          <w:szCs w:val="20"/>
-                          <w:lang w:val="en-US"/>
-                        </w:rPr>
-                        <w:t>(vector&lt;int&gt;&amp; v) {</w:t>
+                        <w:t>void delete_max(vector&lt;int&gt;&amp; v) {</w:t>
                       </w:r>
                     </w:p>
                     <w:p>
@@ -6955,27 +6021,7 @@
                           <w:szCs w:val="20"/>
                           <w:lang w:val="en-US"/>
                         </w:rPr>
-                        <w:t xml:space="preserve">    int </w:t>
-                      </w:r>
-                      <w:proofErr w:type="spellStart"/>
-                      <w:r>
-                        <w:rPr>
-                          <w:rFonts w:ascii="Courier New" w:hAnsi="Courier New" w:cs="Courier New"/>
-                          <w:sz w:val="20"/>
-                          <w:szCs w:val="20"/>
-                          <w:lang w:val="en-US"/>
-                        </w:rPr>
-                        <w:t>i</w:t>
-                      </w:r>
-                      <w:proofErr w:type="spellEnd"/>
-                      <w:r>
-                        <w:rPr>
-                          <w:rFonts w:ascii="Courier New" w:hAnsi="Courier New" w:cs="Courier New"/>
-                          <w:sz w:val="20"/>
-                          <w:szCs w:val="20"/>
-                          <w:lang w:val="en-US"/>
-                        </w:rPr>
-                        <w:t xml:space="preserve"> = 0;</w:t>
+                        <w:t xml:space="preserve">    int i = 0;</w:t>
                       </w:r>
                     </w:p>
                     <w:p>
@@ -6994,47 +6040,7 @@
                           <w:szCs w:val="20"/>
                           <w:lang w:val="en-US"/>
                         </w:rPr>
-                        <w:t xml:space="preserve">    while (</w:t>
-                      </w:r>
-                      <w:proofErr w:type="spellStart"/>
-                      <w:r>
-                        <w:rPr>
-                          <w:rFonts w:ascii="Courier New" w:hAnsi="Courier New" w:cs="Courier New"/>
-                          <w:sz w:val="20"/>
-                          <w:szCs w:val="20"/>
-                          <w:lang w:val="en-US"/>
-                        </w:rPr>
-                        <w:t>i</w:t>
-                      </w:r>
-                      <w:proofErr w:type="spellEnd"/>
-                      <w:r>
-                        <w:rPr>
-                          <w:rFonts w:ascii="Courier New" w:hAnsi="Courier New" w:cs="Courier New"/>
-                          <w:sz w:val="20"/>
-                          <w:szCs w:val="20"/>
-                          <w:lang w:val="en-US"/>
-                        </w:rPr>
-                        <w:t xml:space="preserve"> &lt; </w:t>
-                      </w:r>
-                      <w:proofErr w:type="spellStart"/>
-                      <w:r>
-                        <w:rPr>
-                          <w:rFonts w:ascii="Courier New" w:hAnsi="Courier New" w:cs="Courier New"/>
-                          <w:sz w:val="20"/>
-                          <w:szCs w:val="20"/>
-                          <w:lang w:val="en-US"/>
-                        </w:rPr>
-                        <w:t>v.size</w:t>
-                      </w:r>
-                      <w:proofErr w:type="spellEnd"/>
-                      <w:r>
-                        <w:rPr>
-                          <w:rFonts w:ascii="Courier New" w:hAnsi="Courier New" w:cs="Courier New"/>
-                          <w:sz w:val="20"/>
-                          <w:szCs w:val="20"/>
-                          <w:lang w:val="en-US"/>
-                        </w:rPr>
-                        <w:t>()) {</w:t>
+                        <w:t xml:space="preserve">    while (i &lt; v.size()) {</w:t>
                       </w:r>
                     </w:p>
                     <w:p>
@@ -7053,67 +6059,7 @@
                           <w:szCs w:val="20"/>
                           <w:lang w:val="en-US"/>
                         </w:rPr>
-                        <w:t xml:space="preserve">        if (v[</w:t>
-                      </w:r>
-                      <w:proofErr w:type="spellStart"/>
-                      <w:r>
-                        <w:rPr>
-                          <w:rFonts w:ascii="Courier New" w:hAnsi="Courier New" w:cs="Courier New"/>
-                          <w:sz w:val="20"/>
-                          <w:szCs w:val="20"/>
-                          <w:lang w:val="en-US"/>
-                        </w:rPr>
-                        <w:t>i</w:t>
-                      </w:r>
-                      <w:proofErr w:type="spellEnd"/>
-                      <w:r>
-                        <w:rPr>
-                          <w:rFonts w:ascii="Courier New" w:hAnsi="Courier New" w:cs="Courier New"/>
-                          <w:sz w:val="20"/>
-                          <w:szCs w:val="20"/>
-                          <w:lang w:val="en-US"/>
-                        </w:rPr>
-                        <w:t xml:space="preserve">] == mx &amp;&amp; </w:t>
-                      </w:r>
-                      <w:proofErr w:type="spellStart"/>
-                      <w:r>
-                        <w:rPr>
-                          <w:rFonts w:ascii="Courier New" w:hAnsi="Courier New" w:cs="Courier New"/>
-                          <w:sz w:val="20"/>
-                          <w:szCs w:val="20"/>
-                          <w:lang w:val="en-US"/>
-                        </w:rPr>
-                        <w:t>i</w:t>
-                      </w:r>
-                      <w:proofErr w:type="spellEnd"/>
-                      <w:r>
-                        <w:rPr>
-                          <w:rFonts w:ascii="Courier New" w:hAnsi="Courier New" w:cs="Courier New"/>
-                          <w:sz w:val="20"/>
-                          <w:szCs w:val="20"/>
-                          <w:lang w:val="en-US"/>
-                        </w:rPr>
-                        <w:t xml:space="preserve"> != </w:t>
-                      </w:r>
-                      <w:proofErr w:type="spellStart"/>
-                      <w:r>
-                        <w:rPr>
-                          <w:rFonts w:ascii="Courier New" w:hAnsi="Courier New" w:cs="Courier New"/>
-                          <w:sz w:val="20"/>
-                          <w:szCs w:val="20"/>
-                          <w:lang w:val="en-US"/>
-                        </w:rPr>
-                        <w:t>v.size</w:t>
-                      </w:r>
-                      <w:proofErr w:type="spellEnd"/>
-                      <w:r>
-                        <w:rPr>
-                          <w:rFonts w:ascii="Courier New" w:hAnsi="Courier New" w:cs="Courier New"/>
-                          <w:sz w:val="20"/>
-                          <w:szCs w:val="20"/>
-                          <w:lang w:val="en-US"/>
-                        </w:rPr>
-                        <w:t>() - 1) {</w:t>
+                        <w:t xml:space="preserve">        if (v[i] == mx &amp;&amp; i != v.size() - 1) {</w:t>
                       </w:r>
                     </w:p>
                     <w:p>
@@ -7132,107 +6078,7 @@
                           <w:szCs w:val="20"/>
                           <w:lang w:val="en-US"/>
                         </w:rPr>
-                        <w:t xml:space="preserve">            </w:t>
-                      </w:r>
-                      <w:proofErr w:type="spellStart"/>
-                      <w:r>
-                        <w:rPr>
-                          <w:rFonts w:ascii="Courier New" w:hAnsi="Courier New" w:cs="Courier New"/>
-                          <w:sz w:val="20"/>
-                          <w:szCs w:val="20"/>
-                          <w:lang w:val="en-US"/>
-                        </w:rPr>
-                        <w:t>v.erase</w:t>
-                      </w:r>
-                      <w:proofErr w:type="spellEnd"/>
-                      <w:r>
-                        <w:rPr>
-                          <w:rFonts w:ascii="Courier New" w:hAnsi="Courier New" w:cs="Courier New"/>
-                          <w:sz w:val="20"/>
-                          <w:szCs w:val="20"/>
-                          <w:lang w:val="en-US"/>
-                        </w:rPr>
-                        <w:t>(</w:t>
-                      </w:r>
-                      <w:proofErr w:type="spellStart"/>
-                      <w:r>
-                        <w:rPr>
-                          <w:rFonts w:ascii="Courier New" w:hAnsi="Courier New" w:cs="Courier New"/>
-                          <w:sz w:val="20"/>
-                          <w:szCs w:val="20"/>
-                          <w:lang w:val="en-US"/>
-                        </w:rPr>
-                        <w:t>v.begin</w:t>
-                      </w:r>
-                      <w:proofErr w:type="spellEnd"/>
-                      <w:r>
-                        <w:rPr>
-                          <w:rFonts w:ascii="Courier New" w:hAnsi="Courier New" w:cs="Courier New"/>
-                          <w:sz w:val="20"/>
-                          <w:szCs w:val="20"/>
-                          <w:lang w:val="en-US"/>
-                        </w:rPr>
-                        <w:t xml:space="preserve">() + </w:t>
-                      </w:r>
-                      <w:proofErr w:type="spellStart"/>
-                      <w:r>
-                        <w:rPr>
-                          <w:rFonts w:ascii="Courier New" w:hAnsi="Courier New" w:cs="Courier New"/>
-                          <w:sz w:val="20"/>
-                          <w:szCs w:val="20"/>
-                          <w:lang w:val="en-US"/>
-                        </w:rPr>
-                        <w:t>i</w:t>
-                      </w:r>
-                      <w:proofErr w:type="spellEnd"/>
-                      <w:r>
-                        <w:rPr>
-                          <w:rFonts w:ascii="Courier New" w:hAnsi="Courier New" w:cs="Courier New"/>
-                          <w:sz w:val="20"/>
-                          <w:szCs w:val="20"/>
-                          <w:lang w:val="en-US"/>
-                        </w:rPr>
-                        <w:t xml:space="preserve"> + 1, </w:t>
-                      </w:r>
-                      <w:proofErr w:type="spellStart"/>
-                      <w:r>
-                        <w:rPr>
-                          <w:rFonts w:ascii="Courier New" w:hAnsi="Courier New" w:cs="Courier New"/>
-                          <w:sz w:val="20"/>
-                          <w:szCs w:val="20"/>
-                          <w:lang w:val="en-US"/>
-                        </w:rPr>
-                        <w:t>v.begin</w:t>
-                      </w:r>
-                      <w:proofErr w:type="spellEnd"/>
-                      <w:r>
-                        <w:rPr>
-                          <w:rFonts w:ascii="Courier New" w:hAnsi="Courier New" w:cs="Courier New"/>
-                          <w:sz w:val="20"/>
-                          <w:szCs w:val="20"/>
-                          <w:lang w:val="en-US"/>
-                        </w:rPr>
-                        <w:t xml:space="preserve">() + </w:t>
-                      </w:r>
-                      <w:proofErr w:type="spellStart"/>
-                      <w:r>
-                        <w:rPr>
-                          <w:rFonts w:ascii="Courier New" w:hAnsi="Courier New" w:cs="Courier New"/>
-                          <w:sz w:val="20"/>
-                          <w:szCs w:val="20"/>
-                          <w:lang w:val="en-US"/>
-                        </w:rPr>
-                        <w:t>i</w:t>
-                      </w:r>
-                      <w:proofErr w:type="spellEnd"/>
-                      <w:r>
-                        <w:rPr>
-                          <w:rFonts w:ascii="Courier New" w:hAnsi="Courier New" w:cs="Courier New"/>
-                          <w:sz w:val="20"/>
-                          <w:szCs w:val="20"/>
-                          <w:lang w:val="en-US"/>
-                        </w:rPr>
-                        <w:t xml:space="preserve"> + 2);</w:t>
+                        <w:t xml:space="preserve">            v.erase(v.begin() + i + 1, v.begin() + i + 2);</w:t>
                       </w:r>
                     </w:p>
                     <w:p>
@@ -7270,27 +6116,7 @@
                           <w:szCs w:val="20"/>
                           <w:lang w:val="en-US"/>
                         </w:rPr>
-                        <w:t xml:space="preserve">        ++</w:t>
-                      </w:r>
-                      <w:proofErr w:type="spellStart"/>
-                      <w:r>
-                        <w:rPr>
-                          <w:rFonts w:ascii="Courier New" w:hAnsi="Courier New" w:cs="Courier New"/>
-                          <w:sz w:val="20"/>
-                          <w:szCs w:val="20"/>
-                          <w:lang w:val="en-US"/>
-                        </w:rPr>
-                        <w:t>i</w:t>
-                      </w:r>
-                      <w:proofErr w:type="spellEnd"/>
-                      <w:r>
-                        <w:rPr>
-                          <w:rFonts w:ascii="Courier New" w:hAnsi="Courier New" w:cs="Courier New"/>
-                          <w:sz w:val="20"/>
-                          <w:szCs w:val="20"/>
-                          <w:lang w:val="en-US"/>
-                        </w:rPr>
-                        <w:t>;</w:t>
+                        <w:t xml:space="preserve">        ++i;</w:t>
                       </w:r>
                     </w:p>
                     <w:p>
@@ -7433,27 +6259,7 @@
                           <w:szCs w:val="20"/>
                           <w:lang w:val="en-US"/>
                         </w:rPr>
-                        <w:t xml:space="preserve">        </w:t>
-                      </w:r>
-                      <w:proofErr w:type="spellStart"/>
-                      <w:r>
-                        <w:rPr>
-                          <w:rFonts w:ascii="Courier New" w:hAnsi="Courier New" w:cs="Courier New"/>
-                          <w:sz w:val="20"/>
-                          <w:szCs w:val="20"/>
-                          <w:lang w:val="en-US"/>
-                        </w:rPr>
-                        <w:t>cin</w:t>
-                      </w:r>
-                      <w:proofErr w:type="spellEnd"/>
-                      <w:r>
-                        <w:rPr>
-                          <w:rFonts w:ascii="Courier New" w:hAnsi="Courier New" w:cs="Courier New"/>
-                          <w:sz w:val="20"/>
-                          <w:szCs w:val="20"/>
-                          <w:lang w:val="en-US"/>
-                        </w:rPr>
-                        <w:t xml:space="preserve"> &gt;&gt; a;</w:t>
+                        <w:t xml:space="preserve">        cin &gt;&gt; a;</w:t>
                       </w:r>
                     </w:p>
                     <w:p>
@@ -7472,27 +6278,7 @@
                           <w:szCs w:val="20"/>
                           <w:lang w:val="en-US"/>
                         </w:rPr>
-                        <w:t xml:space="preserve">        </w:t>
-                      </w:r>
-                      <w:proofErr w:type="spellStart"/>
-                      <w:r>
-                        <w:rPr>
-                          <w:rFonts w:ascii="Courier New" w:hAnsi="Courier New" w:cs="Courier New"/>
-                          <w:sz w:val="20"/>
-                          <w:szCs w:val="20"/>
-                          <w:lang w:val="en-US"/>
-                        </w:rPr>
-                        <w:t>v.push_back</w:t>
-                      </w:r>
-                      <w:proofErr w:type="spellEnd"/>
-                      <w:r>
-                        <w:rPr>
-                          <w:rFonts w:ascii="Courier New" w:hAnsi="Courier New" w:cs="Courier New"/>
-                          <w:sz w:val="20"/>
-                          <w:szCs w:val="20"/>
-                          <w:lang w:val="en-US"/>
-                        </w:rPr>
-                        <w:t>(a);</w:t>
+                        <w:t xml:space="preserve">        v.push_back(a);</w:t>
                       </w:r>
                     </w:p>
                     <w:p>
@@ -7511,27 +6297,7 @@
                           <w:szCs w:val="20"/>
                           <w:lang w:val="en-US"/>
                         </w:rPr>
-                        <w:t xml:space="preserve">        if (std::</w:t>
-                      </w:r>
-                      <w:proofErr w:type="spellStart"/>
-                      <w:r>
-                        <w:rPr>
-                          <w:rFonts w:ascii="Courier New" w:hAnsi="Courier New" w:cs="Courier New"/>
-                          <w:sz w:val="20"/>
-                          <w:szCs w:val="20"/>
-                          <w:lang w:val="en-US"/>
-                        </w:rPr>
-                        <w:t>cin.peek</w:t>
-                      </w:r>
-                      <w:proofErr w:type="spellEnd"/>
-                      <w:r>
-                        <w:rPr>
-                          <w:rFonts w:ascii="Courier New" w:hAnsi="Courier New" w:cs="Courier New"/>
-                          <w:sz w:val="20"/>
-                          <w:szCs w:val="20"/>
-                          <w:lang w:val="en-US"/>
-                        </w:rPr>
-                        <w:t>() == '\n') {</w:t>
+                        <w:t xml:space="preserve">        if (std::cin.peek() == '\n') {</w:t>
                       </w:r>
                     </w:p>
                     <w:p>
@@ -7636,27 +6402,7 @@
                           <w:szCs w:val="20"/>
                           <w:lang w:val="en-US"/>
                         </w:rPr>
-                        <w:t xml:space="preserve">void </w:t>
-                      </w:r>
-                      <w:proofErr w:type="spellStart"/>
-                      <w:r>
-                        <w:rPr>
-                          <w:rFonts w:ascii="Courier New" w:hAnsi="Courier New" w:cs="Courier New"/>
-                          <w:sz w:val="20"/>
-                          <w:szCs w:val="20"/>
-                          <w:lang w:val="en-US"/>
-                        </w:rPr>
-                        <w:t>print_arr</w:t>
-                      </w:r>
-                      <w:proofErr w:type="spellEnd"/>
-                      <w:r>
-                        <w:rPr>
-                          <w:rFonts w:ascii="Courier New" w:hAnsi="Courier New" w:cs="Courier New"/>
-                          <w:sz w:val="20"/>
-                          <w:szCs w:val="20"/>
-                          <w:lang w:val="en-US"/>
-                        </w:rPr>
-                        <w:t>(vector&lt;int&gt;&amp; v) {</w:t>
+                        <w:t>void print_arr(vector&lt;int&gt;&amp; v) {</w:t>
                       </w:r>
                     </w:p>
                     <w:p>
@@ -7713,27 +6459,7 @@
                           <w:szCs w:val="20"/>
                           <w:lang w:val="en-US"/>
                         </w:rPr>
-                        <w:t xml:space="preserve">        </w:t>
-                      </w:r>
-                      <w:proofErr w:type="spellStart"/>
-                      <w:r>
-                        <w:rPr>
-                          <w:rFonts w:ascii="Courier New" w:hAnsi="Courier New" w:cs="Courier New"/>
-                          <w:sz w:val="20"/>
-                          <w:szCs w:val="20"/>
-                          <w:lang w:val="en-US"/>
-                        </w:rPr>
-                        <w:t>cout</w:t>
-                      </w:r>
-                      <w:proofErr w:type="spellEnd"/>
-                      <w:r>
-                        <w:rPr>
-                          <w:rFonts w:ascii="Courier New" w:hAnsi="Courier New" w:cs="Courier New"/>
-                          <w:sz w:val="20"/>
-                          <w:szCs w:val="20"/>
-                          <w:lang w:val="en-US"/>
-                        </w:rPr>
-                        <w:t xml:space="preserve"> &lt;&lt; a &lt;&lt; " ";</w:t>
+                        <w:t xml:space="preserve">        cout &lt;&lt; a &lt;&lt; " ";</w:t>
                       </w:r>
                     </w:p>
                     <w:p>
@@ -7771,27 +6497,7 @@
                           <w:szCs w:val="20"/>
                           <w:lang w:val="en-US"/>
                         </w:rPr>
-                        <w:t xml:space="preserve">    </w:t>
-                      </w:r>
-                      <w:proofErr w:type="spellStart"/>
-                      <w:r>
-                        <w:rPr>
-                          <w:rFonts w:ascii="Courier New" w:hAnsi="Courier New" w:cs="Courier New"/>
-                          <w:sz w:val="20"/>
-                          <w:szCs w:val="20"/>
-                          <w:lang w:val="en-US"/>
-                        </w:rPr>
-                        <w:t>cout</w:t>
-                      </w:r>
-                      <w:proofErr w:type="spellEnd"/>
-                      <w:r>
-                        <w:rPr>
-                          <w:rFonts w:ascii="Courier New" w:hAnsi="Courier New" w:cs="Courier New"/>
-                          <w:sz w:val="20"/>
-                          <w:szCs w:val="20"/>
-                          <w:lang w:val="en-US"/>
-                        </w:rPr>
-                        <w:t xml:space="preserve"> &lt;&lt; "\n";</w:t>
+                        <w:t xml:space="preserve">    cout &lt;&lt; "\n";</w:t>
                       </w:r>
                     </w:p>
                     <w:p>
@@ -7877,27 +6583,7 @@
                           <w:szCs w:val="20"/>
                           <w:lang w:val="en-US"/>
                         </w:rPr>
-                        <w:t xml:space="preserve">    </w:t>
-                      </w:r>
-                      <w:proofErr w:type="spellStart"/>
-                      <w:r>
-                        <w:rPr>
-                          <w:rFonts w:ascii="Courier New" w:hAnsi="Courier New" w:cs="Courier New"/>
-                          <w:sz w:val="20"/>
-                          <w:szCs w:val="20"/>
-                          <w:lang w:val="en-US"/>
-                        </w:rPr>
-                        <w:t>setlocale</w:t>
-                      </w:r>
-                      <w:proofErr w:type="spellEnd"/>
-                      <w:r>
-                        <w:rPr>
-                          <w:rFonts w:ascii="Courier New" w:hAnsi="Courier New" w:cs="Courier New"/>
-                          <w:sz w:val="20"/>
-                          <w:szCs w:val="20"/>
-                          <w:lang w:val="en-US"/>
-                        </w:rPr>
-                        <w:t>(LC_ALL, "RU");</w:t>
+                        <w:t xml:space="preserve">    setlocale(LC_ALL, "RU");</w:t>
                       </w:r>
                     </w:p>
                     <w:p>
@@ -7916,27 +6602,7 @@
                           <w:szCs w:val="20"/>
                           <w:lang w:val="en-US"/>
                         </w:rPr>
-                        <w:t xml:space="preserve">    vector&lt;int&gt;</w:t>
-                      </w:r>
-                      <w:proofErr w:type="spellStart"/>
-                      <w:r>
-                        <w:rPr>
-                          <w:rFonts w:ascii="Courier New" w:hAnsi="Courier New" w:cs="Courier New"/>
-                          <w:sz w:val="20"/>
-                          <w:szCs w:val="20"/>
-                          <w:lang w:val="en-US"/>
-                        </w:rPr>
-                        <w:t>vec</w:t>
-                      </w:r>
-                      <w:proofErr w:type="spellEnd"/>
-                      <w:r>
-                        <w:rPr>
-                          <w:rFonts w:ascii="Courier New" w:hAnsi="Courier New" w:cs="Courier New"/>
-                          <w:sz w:val="20"/>
-                          <w:szCs w:val="20"/>
-                          <w:lang w:val="en-US"/>
-                        </w:rPr>
-                        <w:t>;</w:t>
+                        <w:t xml:space="preserve">    vector&lt;int&gt;vec;</w:t>
                       </w:r>
                     </w:p>
                     <w:p>
@@ -7964,6 +6630,7 @@
                           <w:rFonts w:ascii="Courier New" w:hAnsi="Courier New" w:cs="Courier New"/>
                           <w:sz w:val="20"/>
                           <w:szCs w:val="20"/>
+                          <w:lang w:val="en-US"/>
                         </w:rPr>
                       </w:pPr>
                       <w:r>
@@ -7973,24 +6640,14 @@
                           <w:szCs w:val="20"/>
                           <w:lang w:val="en-US"/>
                         </w:rPr>
-                        <w:t xml:space="preserve">        </w:t>
-                      </w:r>
-                      <w:proofErr w:type="spellStart"/>
-                      <w:r>
-                        <w:rPr>
-                          <w:rFonts w:ascii="Courier New" w:hAnsi="Courier New" w:cs="Courier New"/>
-                          <w:sz w:val="20"/>
-                          <w:szCs w:val="20"/>
-                          <w:lang w:val="en-US"/>
-                        </w:rPr>
-                        <w:t>cout</w:t>
-                      </w:r>
-                      <w:proofErr w:type="spellEnd"/>
-                      <w:r>
-                        <w:rPr>
-                          <w:rFonts w:ascii="Courier New" w:hAnsi="Courier New" w:cs="Courier New"/>
-                          <w:sz w:val="20"/>
-                          <w:szCs w:val="20"/>
+                        <w:t xml:space="preserve">        cout</w:t>
+                      </w:r>
+                      <w:r>
+                        <w:rPr>
+                          <w:rFonts w:ascii="Courier New" w:hAnsi="Courier New" w:cs="Courier New"/>
+                          <w:sz w:val="20"/>
+                          <w:szCs w:val="20"/>
+                          <w:lang w:val="en-US"/>
                         </w:rPr>
                         <w:t xml:space="preserve"> &lt;&lt; "</w:t>
                       </w:r>
@@ -8007,6 +6664,7 @@
                           <w:rFonts w:ascii="Courier New" w:hAnsi="Courier New" w:cs="Courier New"/>
                           <w:sz w:val="20"/>
                           <w:szCs w:val="20"/>
+                          <w:lang w:val="en-US"/>
                         </w:rPr>
                         <w:t xml:space="preserve"> </w:t>
                       </w:r>
@@ -8023,6 +6681,7 @@
                           <w:rFonts w:ascii="Courier New" w:hAnsi="Courier New" w:cs="Courier New"/>
                           <w:sz w:val="20"/>
                           <w:szCs w:val="20"/>
+                          <w:lang w:val="en-US"/>
                         </w:rPr>
                         <w:t xml:space="preserve"> </w:t>
                       </w:r>
@@ -8039,6 +6698,7 @@
                           <w:rFonts w:ascii="Courier New" w:hAnsi="Courier New" w:cs="Courier New"/>
                           <w:sz w:val="20"/>
                           <w:szCs w:val="20"/>
+                          <w:lang w:val="en-US"/>
                         </w:rPr>
                         <w:t xml:space="preserve"> </w:t>
                       </w:r>
@@ -8055,6 +6715,7 @@
                           <w:rFonts w:ascii="Courier New" w:hAnsi="Courier New" w:cs="Courier New"/>
                           <w:sz w:val="20"/>
                           <w:szCs w:val="20"/>
+                          <w:lang w:val="en-US"/>
                         </w:rPr>
                         <w:t>?\</w:t>
                       </w:r>
@@ -8072,6 +6733,7 @@
                           <w:rFonts w:ascii="Courier New" w:hAnsi="Courier New" w:cs="Courier New"/>
                           <w:sz w:val="20"/>
                           <w:szCs w:val="20"/>
+                          <w:lang w:val="en-US"/>
                         </w:rPr>
                         <w:t>";</w:t>
                       </w:r>
@@ -8089,44 +6751,17 @@
                           <w:rFonts w:ascii="Courier New" w:hAnsi="Courier New" w:cs="Courier New"/>
                           <w:sz w:val="20"/>
                           <w:szCs w:val="20"/>
+                          <w:lang w:val="en-US"/>
                         </w:rPr>
                         <w:t xml:space="preserve">        </w:t>
                       </w:r>
-                      <w:proofErr w:type="spellStart"/>
-                      <w:r>
-                        <w:rPr>
-                          <w:rFonts w:ascii="Courier New" w:hAnsi="Courier New" w:cs="Courier New"/>
-                          <w:sz w:val="20"/>
-                          <w:szCs w:val="20"/>
-                        </w:rPr>
-                        <w:t>cout</w:t>
-                      </w:r>
-                      <w:proofErr w:type="spellEnd"/>
-                      <w:r>
-                        <w:rPr>
-                          <w:rFonts w:ascii="Courier New" w:hAnsi="Courier New" w:cs="Courier New"/>
-                          <w:sz w:val="20"/>
-                          <w:szCs w:val="20"/>
-                        </w:rPr>
-                        <w:t xml:space="preserve"> &lt;&lt; "1 - Ввести массив\n2 - найти последний отрицательный </w:t>
-                      </w:r>
-                      <w:proofErr w:type="spellStart"/>
-                      <w:r>
-                        <w:rPr>
-                          <w:rFonts w:ascii="Courier New" w:hAnsi="Courier New" w:cs="Courier New"/>
-                          <w:sz w:val="20"/>
-                          <w:szCs w:val="20"/>
-                        </w:rPr>
-                        <w:t>элемет</w:t>
-                      </w:r>
-                      <w:proofErr w:type="spellEnd"/>
-                      <w:r>
-                        <w:rPr>
-                          <w:rFonts w:ascii="Courier New" w:hAnsi="Courier New" w:cs="Courier New"/>
-                          <w:sz w:val="20"/>
-                          <w:szCs w:val="20"/>
-                        </w:rPr>
-                        <w:t>\n";</w:t>
+                      <w:r>
+                        <w:rPr>
+                          <w:rFonts w:ascii="Courier New" w:hAnsi="Courier New" w:cs="Courier New"/>
+                          <w:sz w:val="20"/>
+                          <w:szCs w:val="20"/>
+                        </w:rPr>
+                        <w:t>cout &lt;&lt; "1 - Ввести массив\n2 - найти последний отрицательный элемет\n";</w:t>
                       </w:r>
                     </w:p>
                     <w:p>
@@ -8143,25 +6778,7 @@
                           <w:sz w:val="20"/>
                           <w:szCs w:val="20"/>
                         </w:rPr>
-                        <w:t xml:space="preserve">        </w:t>
-                      </w:r>
-                      <w:proofErr w:type="spellStart"/>
-                      <w:r>
-                        <w:rPr>
-                          <w:rFonts w:ascii="Courier New" w:hAnsi="Courier New" w:cs="Courier New"/>
-                          <w:sz w:val="20"/>
-                          <w:szCs w:val="20"/>
-                        </w:rPr>
-                        <w:t>cout</w:t>
-                      </w:r>
-                      <w:proofErr w:type="spellEnd"/>
-                      <w:r>
-                        <w:rPr>
-                          <w:rFonts w:ascii="Courier New" w:hAnsi="Courier New" w:cs="Courier New"/>
-                          <w:sz w:val="20"/>
-                          <w:szCs w:val="20"/>
-                        </w:rPr>
-                        <w:t xml:space="preserve"> &lt;&lt; "3 - удалить все элементы после каждого максимального числа\n4 - вывести массив\n";</w:t>
+                        <w:t xml:space="preserve">        cout &lt;&lt; "3 - удалить все элементы после каждого максимального числа\n4 - вывести массив\n";</w:t>
                       </w:r>
                     </w:p>
                     <w:p>
@@ -8178,25 +6795,7 @@
                           <w:sz w:val="20"/>
                           <w:szCs w:val="20"/>
                         </w:rPr>
-                        <w:t xml:space="preserve">        </w:t>
-                      </w:r>
-                      <w:proofErr w:type="spellStart"/>
-                      <w:r>
-                        <w:rPr>
-                          <w:rFonts w:ascii="Courier New" w:hAnsi="Courier New" w:cs="Courier New"/>
-                          <w:sz w:val="20"/>
-                          <w:szCs w:val="20"/>
-                        </w:rPr>
-                        <w:t>cout</w:t>
-                      </w:r>
-                      <w:proofErr w:type="spellEnd"/>
-                      <w:r>
-                        <w:rPr>
-                          <w:rFonts w:ascii="Courier New" w:hAnsi="Courier New" w:cs="Courier New"/>
-                          <w:sz w:val="20"/>
-                          <w:szCs w:val="20"/>
-                        </w:rPr>
-                        <w:t xml:space="preserve"> &lt;&lt; "0 - выход из программы\n";</w:t>
+                        <w:t xml:space="preserve">        cout &lt;&lt; "0 - выход из программы\n";</w:t>
                       </w:r>
                     </w:p>
                     <w:p>
@@ -8242,27 +6841,7 @@
                           <w:szCs w:val="20"/>
                           <w:lang w:val="en-US"/>
                         </w:rPr>
-                        <w:t xml:space="preserve">        </w:t>
-                      </w:r>
-                      <w:proofErr w:type="spellStart"/>
-                      <w:r>
-                        <w:rPr>
-                          <w:rFonts w:ascii="Courier New" w:hAnsi="Courier New" w:cs="Courier New"/>
-                          <w:sz w:val="20"/>
-                          <w:szCs w:val="20"/>
-                          <w:lang w:val="en-US"/>
-                        </w:rPr>
-                        <w:t>cin</w:t>
-                      </w:r>
-                      <w:proofErr w:type="spellEnd"/>
-                      <w:r>
-                        <w:rPr>
-                          <w:rFonts w:ascii="Courier New" w:hAnsi="Courier New" w:cs="Courier New"/>
-                          <w:sz w:val="20"/>
-                          <w:szCs w:val="20"/>
-                          <w:lang w:val="en-US"/>
-                        </w:rPr>
-                        <w:t xml:space="preserve"> &gt;&gt; c;</w:t>
+                        <w:t xml:space="preserve">        cin &gt;&gt; c;</w:t>
                       </w:r>
                     </w:p>
                     <w:p>
@@ -8395,27 +6974,7 @@
                           <w:szCs w:val="20"/>
                           <w:lang w:val="en-US"/>
                         </w:rPr>
-                        <w:t xml:space="preserve">            enter(</w:t>
-                      </w:r>
-                      <w:proofErr w:type="spellStart"/>
-                      <w:r>
-                        <w:rPr>
-                          <w:rFonts w:ascii="Courier New" w:hAnsi="Courier New" w:cs="Courier New"/>
-                          <w:sz w:val="20"/>
-                          <w:szCs w:val="20"/>
-                          <w:lang w:val="en-US"/>
-                        </w:rPr>
-                        <w:t>vec</w:t>
-                      </w:r>
-                      <w:proofErr w:type="spellEnd"/>
-                      <w:r>
-                        <w:rPr>
-                          <w:rFonts w:ascii="Courier New" w:hAnsi="Courier New" w:cs="Courier New"/>
-                          <w:sz w:val="20"/>
-                          <w:szCs w:val="20"/>
-                          <w:lang w:val="en-US"/>
-                        </w:rPr>
-                        <w:t>);</w:t>
+                        <w:t xml:space="preserve">            enter(vec);</w:t>
                       </w:r>
                     </w:p>
                     <w:p>
@@ -8472,27 +7031,7 @@
                           <w:szCs w:val="20"/>
                           <w:lang w:val="en-US"/>
                         </w:rPr>
-                        <w:t xml:space="preserve">            find(</w:t>
-                      </w:r>
-                      <w:proofErr w:type="spellStart"/>
-                      <w:r>
-                        <w:rPr>
-                          <w:rFonts w:ascii="Courier New" w:hAnsi="Courier New" w:cs="Courier New"/>
-                          <w:sz w:val="20"/>
-                          <w:szCs w:val="20"/>
-                          <w:lang w:val="en-US"/>
-                        </w:rPr>
-                        <w:t>vec</w:t>
-                      </w:r>
-                      <w:proofErr w:type="spellEnd"/>
-                      <w:r>
-                        <w:rPr>
-                          <w:rFonts w:ascii="Courier New" w:hAnsi="Courier New" w:cs="Courier New"/>
-                          <w:sz w:val="20"/>
-                          <w:szCs w:val="20"/>
-                          <w:lang w:val="en-US"/>
-                        </w:rPr>
-                        <w:t>);</w:t>
+                        <w:t xml:space="preserve">            find(vec);</w:t>
                       </w:r>
                     </w:p>
                     <w:p>
@@ -8549,47 +7088,7 @@
                           <w:szCs w:val="20"/>
                           <w:lang w:val="en-US"/>
                         </w:rPr>
-                        <w:t xml:space="preserve">            </w:t>
-                      </w:r>
-                      <w:proofErr w:type="spellStart"/>
-                      <w:r>
-                        <w:rPr>
-                          <w:rFonts w:ascii="Courier New" w:hAnsi="Courier New" w:cs="Courier New"/>
-                          <w:sz w:val="20"/>
-                          <w:szCs w:val="20"/>
-                          <w:lang w:val="en-US"/>
-                        </w:rPr>
-                        <w:t>delete_max</w:t>
-                      </w:r>
-                      <w:proofErr w:type="spellEnd"/>
-                      <w:r>
-                        <w:rPr>
-                          <w:rFonts w:ascii="Courier New" w:hAnsi="Courier New" w:cs="Courier New"/>
-                          <w:sz w:val="20"/>
-                          <w:szCs w:val="20"/>
-                          <w:lang w:val="en-US"/>
-                        </w:rPr>
-                        <w:t>(</w:t>
-                      </w:r>
-                      <w:proofErr w:type="spellStart"/>
-                      <w:r>
-                        <w:rPr>
-                          <w:rFonts w:ascii="Courier New" w:hAnsi="Courier New" w:cs="Courier New"/>
-                          <w:sz w:val="20"/>
-                          <w:szCs w:val="20"/>
-                          <w:lang w:val="en-US"/>
-                        </w:rPr>
-                        <w:t>vec</w:t>
-                      </w:r>
-                      <w:proofErr w:type="spellEnd"/>
-                      <w:r>
-                        <w:rPr>
-                          <w:rFonts w:ascii="Courier New" w:hAnsi="Courier New" w:cs="Courier New"/>
-                          <w:sz w:val="20"/>
-                          <w:szCs w:val="20"/>
-                          <w:lang w:val="en-US"/>
-                        </w:rPr>
-                        <w:t>);</w:t>
+                        <w:t xml:space="preserve">            delete_max(vec);</w:t>
                       </w:r>
                     </w:p>
                     <w:p>
@@ -8646,47 +7145,7 @@
                           <w:szCs w:val="20"/>
                           <w:lang w:val="en-US"/>
                         </w:rPr>
-                        <w:t xml:space="preserve">            </w:t>
-                      </w:r>
-                      <w:proofErr w:type="spellStart"/>
-                      <w:r>
-                        <w:rPr>
-                          <w:rFonts w:ascii="Courier New" w:hAnsi="Courier New" w:cs="Courier New"/>
-                          <w:sz w:val="20"/>
-                          <w:szCs w:val="20"/>
-                          <w:lang w:val="en-US"/>
-                        </w:rPr>
-                        <w:t>print_arr</w:t>
-                      </w:r>
-                      <w:proofErr w:type="spellEnd"/>
-                      <w:r>
-                        <w:rPr>
-                          <w:rFonts w:ascii="Courier New" w:hAnsi="Courier New" w:cs="Courier New"/>
-                          <w:sz w:val="20"/>
-                          <w:szCs w:val="20"/>
-                          <w:lang w:val="en-US"/>
-                        </w:rPr>
-                        <w:t>(</w:t>
-                      </w:r>
-                      <w:proofErr w:type="spellStart"/>
-                      <w:r>
-                        <w:rPr>
-                          <w:rFonts w:ascii="Courier New" w:hAnsi="Courier New" w:cs="Courier New"/>
-                          <w:sz w:val="20"/>
-                          <w:szCs w:val="20"/>
-                          <w:lang w:val="en-US"/>
-                        </w:rPr>
-                        <w:t>vec</w:t>
-                      </w:r>
-                      <w:proofErr w:type="spellEnd"/>
-                      <w:r>
-                        <w:rPr>
-                          <w:rFonts w:ascii="Courier New" w:hAnsi="Courier New" w:cs="Courier New"/>
-                          <w:sz w:val="20"/>
-                          <w:szCs w:val="20"/>
-                          <w:lang w:val="en-US"/>
-                        </w:rPr>
-                        <w:t>);</w:t>
+                        <w:t xml:space="preserve">            print_arr(vec);</w:t>
                       </w:r>
                     </w:p>
                     <w:p>
@@ -8725,23 +7184,13 @@
                         </w:rPr>
                         <w:t xml:space="preserve">        </w:t>
                       </w:r>
-                      <w:proofErr w:type="spellStart"/>
-                      <w:r>
-                        <w:rPr>
-                          <w:rFonts w:ascii="Courier New" w:hAnsi="Courier New" w:cs="Courier New"/>
-                          <w:sz w:val="20"/>
-                          <w:szCs w:val="20"/>
-                        </w:rPr>
-                        <w:t>default</w:t>
-                      </w:r>
-                      <w:proofErr w:type="spellEnd"/>
-                      <w:r>
-                        <w:rPr>
-                          <w:rFonts w:ascii="Courier New" w:hAnsi="Courier New" w:cs="Courier New"/>
-                          <w:sz w:val="20"/>
-                          <w:szCs w:val="20"/>
-                        </w:rPr>
-                        <w:t>:</w:t>
+                      <w:r>
+                        <w:rPr>
+                          <w:rFonts w:ascii="Courier New" w:hAnsi="Courier New" w:cs="Courier New"/>
+                          <w:sz w:val="20"/>
+                          <w:szCs w:val="20"/>
+                        </w:rPr>
+                        <w:t>default:</w:t>
                       </w:r>
                     </w:p>
                     <w:p>
@@ -8758,25 +7207,7 @@
                           <w:sz w:val="20"/>
                           <w:szCs w:val="20"/>
                         </w:rPr>
-                        <w:t xml:space="preserve">            </w:t>
-                      </w:r>
-                      <w:proofErr w:type="spellStart"/>
-                      <w:r>
-                        <w:rPr>
-                          <w:rFonts w:ascii="Courier New" w:hAnsi="Courier New" w:cs="Courier New"/>
-                          <w:sz w:val="20"/>
-                          <w:szCs w:val="20"/>
-                        </w:rPr>
-                        <w:t>break</w:t>
-                      </w:r>
-                      <w:proofErr w:type="spellEnd"/>
-                      <w:r>
-                        <w:rPr>
-                          <w:rFonts w:ascii="Courier New" w:hAnsi="Courier New" w:cs="Courier New"/>
-                          <w:sz w:val="20"/>
-                          <w:szCs w:val="20"/>
-                        </w:rPr>
-                        <w:t>;</w:t>
+                        <w:t xml:space="preserve">            break;</w:t>
                       </w:r>
                     </w:p>
                     <w:p>
@@ -8913,27 +7344,7 @@
                                 <w:szCs w:val="20"/>
                                 <w:lang w:val="en-US"/>
                               </w:rPr>
-                              <w:t xml:space="preserve">void </w:t>
-                            </w:r>
-                            <w:proofErr w:type="spellStart"/>
-                            <w:r>
-                              <w:rPr>
-                                <w:rFonts w:ascii="Courier New" w:hAnsi="Courier New" w:cs="Courier New"/>
-                                <w:sz w:val="20"/>
-                                <w:szCs w:val="20"/>
-                                <w:lang w:val="en-US"/>
-                              </w:rPr>
-                              <w:t>print_arr</w:t>
-                            </w:r>
-                            <w:proofErr w:type="spellEnd"/>
-                            <w:r>
-                              <w:rPr>
-                                <w:rFonts w:ascii="Courier New" w:hAnsi="Courier New" w:cs="Courier New"/>
-                                <w:sz w:val="20"/>
-                                <w:szCs w:val="20"/>
-                                <w:lang w:val="en-US"/>
-                              </w:rPr>
-                              <w:t>(vector&lt;int&gt;&amp; v) {</w:t>
+                              <w:t>void print_arr(vector&lt;int&gt;&amp; v) {</w:t>
                             </w:r>
                           </w:p>
                           <w:p>
@@ -8990,27 +7401,7 @@
                                 <w:szCs w:val="20"/>
                                 <w:lang w:val="en-US"/>
                               </w:rPr>
-                              <w:t xml:space="preserve">        </w:t>
-                            </w:r>
-                            <w:proofErr w:type="spellStart"/>
-                            <w:r>
-                              <w:rPr>
-                                <w:rFonts w:ascii="Courier New" w:hAnsi="Courier New" w:cs="Courier New"/>
-                                <w:sz w:val="20"/>
-                                <w:szCs w:val="20"/>
-                                <w:lang w:val="en-US"/>
-                              </w:rPr>
-                              <w:t>cout</w:t>
-                            </w:r>
-                            <w:proofErr w:type="spellEnd"/>
-                            <w:r>
-                              <w:rPr>
-                                <w:rFonts w:ascii="Courier New" w:hAnsi="Courier New" w:cs="Courier New"/>
-                                <w:sz w:val="20"/>
-                                <w:szCs w:val="20"/>
-                                <w:lang w:val="en-US"/>
-                              </w:rPr>
-                              <w:t xml:space="preserve"> &lt;&lt; a &lt;&lt; " ";</w:t>
+                              <w:t xml:space="preserve">        cout &lt;&lt; a &lt;&lt; " ";</w:t>
                             </w:r>
                           </w:p>
                           <w:p>
@@ -9048,27 +7439,7 @@
                                 <w:szCs w:val="20"/>
                                 <w:lang w:val="en-US"/>
                               </w:rPr>
-                              <w:t xml:space="preserve">    </w:t>
-                            </w:r>
-                            <w:proofErr w:type="spellStart"/>
-                            <w:r>
-                              <w:rPr>
-                                <w:rFonts w:ascii="Courier New" w:hAnsi="Courier New" w:cs="Courier New"/>
-                                <w:sz w:val="20"/>
-                                <w:szCs w:val="20"/>
-                                <w:lang w:val="en-US"/>
-                              </w:rPr>
-                              <w:t>cout</w:t>
-                            </w:r>
-                            <w:proofErr w:type="spellEnd"/>
-                            <w:r>
-                              <w:rPr>
-                                <w:rFonts w:ascii="Courier New" w:hAnsi="Courier New" w:cs="Courier New"/>
-                                <w:sz w:val="20"/>
-                                <w:szCs w:val="20"/>
-                                <w:lang w:val="en-US"/>
-                              </w:rPr>
-                              <w:t xml:space="preserve"> &lt;&lt; "\n";</w:t>
+                              <w:t xml:space="preserve">    cout &lt;&lt; "\n";</w:t>
                             </w:r>
                           </w:p>
                           <w:p>
@@ -9154,27 +7525,7 @@
                                 <w:szCs w:val="20"/>
                                 <w:lang w:val="en-US"/>
                               </w:rPr>
-                              <w:t xml:space="preserve">    </w:t>
-                            </w:r>
-                            <w:proofErr w:type="spellStart"/>
-                            <w:r>
-                              <w:rPr>
-                                <w:rFonts w:ascii="Courier New" w:hAnsi="Courier New" w:cs="Courier New"/>
-                                <w:sz w:val="20"/>
-                                <w:szCs w:val="20"/>
-                                <w:lang w:val="en-US"/>
-                              </w:rPr>
-                              <w:t>setlocale</w:t>
-                            </w:r>
-                            <w:proofErr w:type="spellEnd"/>
-                            <w:r>
-                              <w:rPr>
-                                <w:rFonts w:ascii="Courier New" w:hAnsi="Courier New" w:cs="Courier New"/>
-                                <w:sz w:val="20"/>
-                                <w:szCs w:val="20"/>
-                                <w:lang w:val="en-US"/>
-                              </w:rPr>
-                              <w:t>(LC_ALL, "RU");</w:t>
+                              <w:t xml:space="preserve">    setlocale(LC_ALL, "RU");</w:t>
                             </w:r>
                           </w:p>
                           <w:p>
@@ -9193,27 +7544,7 @@
                                 <w:szCs w:val="20"/>
                                 <w:lang w:val="en-US"/>
                               </w:rPr>
-                              <w:t xml:space="preserve">    vector&lt;int&gt;</w:t>
-                            </w:r>
-                            <w:proofErr w:type="spellStart"/>
-                            <w:r>
-                              <w:rPr>
-                                <w:rFonts w:ascii="Courier New" w:hAnsi="Courier New" w:cs="Courier New"/>
-                                <w:sz w:val="20"/>
-                                <w:szCs w:val="20"/>
-                                <w:lang w:val="en-US"/>
-                              </w:rPr>
-                              <w:t>vec</w:t>
-                            </w:r>
-                            <w:proofErr w:type="spellEnd"/>
-                            <w:r>
-                              <w:rPr>
-                                <w:rFonts w:ascii="Courier New" w:hAnsi="Courier New" w:cs="Courier New"/>
-                                <w:sz w:val="20"/>
-                                <w:szCs w:val="20"/>
-                                <w:lang w:val="en-US"/>
-                              </w:rPr>
-                              <w:t>;</w:t>
+                              <w:t xml:space="preserve">    vector&lt;int&gt;vec;</w:t>
                             </w:r>
                           </w:p>
                           <w:p>
@@ -9241,6 +7572,7 @@
                                 <w:rFonts w:ascii="Courier New" w:hAnsi="Courier New" w:cs="Courier New"/>
                                 <w:sz w:val="20"/>
                                 <w:szCs w:val="20"/>
+                                <w:lang w:val="en-US"/>
                               </w:rPr>
                             </w:pPr>
                             <w:r>
@@ -9250,26 +7582,84 @@
                                 <w:szCs w:val="20"/>
                                 <w:lang w:val="en-US"/>
                               </w:rPr>
-                              <w:t xml:space="preserve">        </w:t>
-                            </w:r>
-                            <w:proofErr w:type="spellStart"/>
-                            <w:r>
-                              <w:rPr>
-                                <w:rFonts w:ascii="Courier New" w:hAnsi="Courier New" w:cs="Courier New"/>
-                                <w:sz w:val="20"/>
-                                <w:szCs w:val="20"/>
-                                <w:lang w:val="en-US"/>
-                              </w:rPr>
-                              <w:t>cout</w:t>
-                            </w:r>
-                            <w:proofErr w:type="spellEnd"/>
-                            <w:r>
-                              <w:rPr>
-                                <w:rFonts w:ascii="Courier New" w:hAnsi="Courier New" w:cs="Courier New"/>
-                                <w:sz w:val="20"/>
-                                <w:szCs w:val="20"/>
-                              </w:rPr>
-                              <w:t xml:space="preserve"> &lt;&lt; "Что вы хотите сделать?\</w:t>
+                              <w:t xml:space="preserve">        cout</w:t>
+                            </w:r>
+                            <w:r>
+                              <w:rPr>
+                                <w:rFonts w:ascii="Courier New" w:hAnsi="Courier New" w:cs="Courier New"/>
+                                <w:sz w:val="20"/>
+                                <w:szCs w:val="20"/>
+                                <w:lang w:val="en-US"/>
+                              </w:rPr>
+                              <w:t xml:space="preserve"> &lt;&lt; "</w:t>
+                            </w:r>
+                            <w:r>
+                              <w:rPr>
+                                <w:rFonts w:ascii="Courier New" w:hAnsi="Courier New" w:cs="Courier New"/>
+                                <w:sz w:val="20"/>
+                                <w:szCs w:val="20"/>
+                              </w:rPr>
+                              <w:t>Что</w:t>
+                            </w:r>
+                            <w:r>
+                              <w:rPr>
+                                <w:rFonts w:ascii="Courier New" w:hAnsi="Courier New" w:cs="Courier New"/>
+                                <w:sz w:val="20"/>
+                                <w:szCs w:val="20"/>
+                                <w:lang w:val="en-US"/>
+                              </w:rPr>
+                              <w:t xml:space="preserve"> </w:t>
+                            </w:r>
+                            <w:r>
+                              <w:rPr>
+                                <w:rFonts w:ascii="Courier New" w:hAnsi="Courier New" w:cs="Courier New"/>
+                                <w:sz w:val="20"/>
+                                <w:szCs w:val="20"/>
+                              </w:rPr>
+                              <w:t>вы</w:t>
+                            </w:r>
+                            <w:r>
+                              <w:rPr>
+                                <w:rFonts w:ascii="Courier New" w:hAnsi="Courier New" w:cs="Courier New"/>
+                                <w:sz w:val="20"/>
+                                <w:szCs w:val="20"/>
+                                <w:lang w:val="en-US"/>
+                              </w:rPr>
+                              <w:t xml:space="preserve"> </w:t>
+                            </w:r>
+                            <w:r>
+                              <w:rPr>
+                                <w:rFonts w:ascii="Courier New" w:hAnsi="Courier New" w:cs="Courier New"/>
+                                <w:sz w:val="20"/>
+                                <w:szCs w:val="20"/>
+                              </w:rPr>
+                              <w:t>хотите</w:t>
+                            </w:r>
+                            <w:r>
+                              <w:rPr>
+                                <w:rFonts w:ascii="Courier New" w:hAnsi="Courier New" w:cs="Courier New"/>
+                                <w:sz w:val="20"/>
+                                <w:szCs w:val="20"/>
+                                <w:lang w:val="en-US"/>
+                              </w:rPr>
+                              <w:t xml:space="preserve"> </w:t>
+                            </w:r>
+                            <w:r>
+                              <w:rPr>
+                                <w:rFonts w:ascii="Courier New" w:hAnsi="Courier New" w:cs="Courier New"/>
+                                <w:sz w:val="20"/>
+                                <w:szCs w:val="20"/>
+                              </w:rPr>
+                              <w:t>сделать</w:t>
+                            </w:r>
+                            <w:r>
+                              <w:rPr>
+                                <w:rFonts w:ascii="Courier New" w:hAnsi="Courier New" w:cs="Courier New"/>
+                                <w:sz w:val="20"/>
+                                <w:szCs w:val="20"/>
+                                <w:lang w:val="en-US"/>
+                              </w:rPr>
+                              <w:t>?\</w:t>
                             </w:r>
                             <w:r>
                               <w:rPr>
@@ -9285,6 +7675,7 @@
                                 <w:rFonts w:ascii="Courier New" w:hAnsi="Courier New" w:cs="Courier New"/>
                                 <w:sz w:val="20"/>
                                 <w:szCs w:val="20"/>
+                                <w:lang w:val="en-US"/>
                               </w:rPr>
                               <w:t>";</w:t>
                             </w:r>
@@ -9302,10 +7693,10 @@
                                 <w:rFonts w:ascii="Courier New" w:hAnsi="Courier New" w:cs="Courier New"/>
                                 <w:sz w:val="20"/>
                                 <w:szCs w:val="20"/>
+                                <w:lang w:val="en-US"/>
                               </w:rPr>
                               <w:t xml:space="preserve">        </w:t>
                             </w:r>
-                            <w:proofErr w:type="spellStart"/>
                             <w:r>
                               <w:rPr>
                                 <w:rFonts w:ascii="Courier New" w:hAnsi="Courier New" w:cs="Courier New"/>
@@ -9315,7 +7706,6 @@
                               </w:rPr>
                               <w:t>cout</w:t>
                             </w:r>
-                            <w:proofErr w:type="spellEnd"/>
                             <w:r>
                               <w:rPr>
                                 <w:rFonts w:ascii="Courier New" w:hAnsi="Courier New" w:cs="Courier New"/>
@@ -9339,25 +7729,7 @@
                                 <w:sz w:val="20"/>
                                 <w:szCs w:val="20"/>
                               </w:rPr>
-                              <w:t xml:space="preserve">2 - найти последний отрицательный </w:t>
-                            </w:r>
-                            <w:proofErr w:type="spellStart"/>
-                            <w:r>
-                              <w:rPr>
-                                <w:rFonts w:ascii="Courier New" w:hAnsi="Courier New" w:cs="Courier New"/>
-                                <w:sz w:val="20"/>
-                                <w:szCs w:val="20"/>
-                              </w:rPr>
-                              <w:t>элемет</w:t>
-                            </w:r>
-                            <w:proofErr w:type="spellEnd"/>
-                            <w:r>
-                              <w:rPr>
-                                <w:rFonts w:ascii="Courier New" w:hAnsi="Courier New" w:cs="Courier New"/>
-                                <w:sz w:val="20"/>
-                                <w:szCs w:val="20"/>
-                              </w:rPr>
-                              <w:t>\</w:t>
+                              <w:t>2 - найти последний отрицательный элемет\</w:t>
                             </w:r>
                             <w:r>
                               <w:rPr>
@@ -9393,7 +7765,6 @@
                               </w:rPr>
                               <w:t xml:space="preserve">        </w:t>
                             </w:r>
-                            <w:proofErr w:type="spellStart"/>
                             <w:r>
                               <w:rPr>
                                 <w:rFonts w:ascii="Courier New" w:hAnsi="Courier New" w:cs="Courier New"/>
@@ -9403,7 +7774,6 @@
                               </w:rPr>
                               <w:t>cout</w:t>
                             </w:r>
-                            <w:proofErr w:type="spellEnd"/>
                             <w:r>
                               <w:rPr>
                                 <w:rFonts w:ascii="Courier New" w:hAnsi="Courier New" w:cs="Courier New"/>
@@ -9463,7 +7833,6 @@
                               </w:rPr>
                               <w:t xml:space="preserve">        </w:t>
                             </w:r>
-                            <w:proofErr w:type="spellStart"/>
                             <w:r>
                               <w:rPr>
                                 <w:rFonts w:ascii="Courier New" w:hAnsi="Courier New" w:cs="Courier New"/>
@@ -9473,7 +7842,6 @@
                               </w:rPr>
                               <w:t>cout</w:t>
                             </w:r>
-                            <w:proofErr w:type="spellEnd"/>
                             <w:r>
                               <w:rPr>
                                 <w:rFonts w:ascii="Courier New" w:hAnsi="Courier New" w:cs="Courier New"/>
@@ -9543,27 +7911,7 @@
                                 <w:szCs w:val="20"/>
                                 <w:lang w:val="en-US"/>
                               </w:rPr>
-                              <w:t xml:space="preserve">        </w:t>
-                            </w:r>
-                            <w:proofErr w:type="spellStart"/>
-                            <w:r>
-                              <w:rPr>
-                                <w:rFonts w:ascii="Courier New" w:hAnsi="Courier New" w:cs="Courier New"/>
-                                <w:sz w:val="20"/>
-                                <w:szCs w:val="20"/>
-                                <w:lang w:val="en-US"/>
-                              </w:rPr>
-                              <w:t>cin</w:t>
-                            </w:r>
-                            <w:proofErr w:type="spellEnd"/>
-                            <w:r>
-                              <w:rPr>
-                                <w:rFonts w:ascii="Courier New" w:hAnsi="Courier New" w:cs="Courier New"/>
-                                <w:sz w:val="20"/>
-                                <w:szCs w:val="20"/>
-                                <w:lang w:val="en-US"/>
-                              </w:rPr>
-                              <w:t xml:space="preserve"> &gt;&gt; c;</w:t>
+                              <w:t xml:space="preserve">        cin &gt;&gt; c;</w:t>
                             </w:r>
                           </w:p>
                           <w:p>
@@ -9696,27 +8044,7 @@
                                 <w:szCs w:val="20"/>
                                 <w:lang w:val="en-US"/>
                               </w:rPr>
-                              <w:t xml:space="preserve">            enter(</w:t>
-                            </w:r>
-                            <w:proofErr w:type="spellStart"/>
-                            <w:r>
-                              <w:rPr>
-                                <w:rFonts w:ascii="Courier New" w:hAnsi="Courier New" w:cs="Courier New"/>
-                                <w:sz w:val="20"/>
-                                <w:szCs w:val="20"/>
-                                <w:lang w:val="en-US"/>
-                              </w:rPr>
-                              <w:t>vec</w:t>
-                            </w:r>
-                            <w:proofErr w:type="spellEnd"/>
-                            <w:r>
-                              <w:rPr>
-                                <w:rFonts w:ascii="Courier New" w:hAnsi="Courier New" w:cs="Courier New"/>
-                                <w:sz w:val="20"/>
-                                <w:szCs w:val="20"/>
-                                <w:lang w:val="en-US"/>
-                              </w:rPr>
-                              <w:t>);</w:t>
+                              <w:t xml:space="preserve">            enter(vec);</w:t>
                             </w:r>
                           </w:p>
                           <w:p>
@@ -9773,27 +8101,7 @@
                                 <w:szCs w:val="20"/>
                                 <w:lang w:val="en-US"/>
                               </w:rPr>
-                              <w:t xml:space="preserve">            find(</w:t>
-                            </w:r>
-                            <w:proofErr w:type="spellStart"/>
-                            <w:r>
-                              <w:rPr>
-                                <w:rFonts w:ascii="Courier New" w:hAnsi="Courier New" w:cs="Courier New"/>
-                                <w:sz w:val="20"/>
-                                <w:szCs w:val="20"/>
-                                <w:lang w:val="en-US"/>
-                              </w:rPr>
-                              <w:t>vec</w:t>
-                            </w:r>
-                            <w:proofErr w:type="spellEnd"/>
-                            <w:r>
-                              <w:rPr>
-                                <w:rFonts w:ascii="Courier New" w:hAnsi="Courier New" w:cs="Courier New"/>
-                                <w:sz w:val="20"/>
-                                <w:szCs w:val="20"/>
-                                <w:lang w:val="en-US"/>
-                              </w:rPr>
-                              <w:t>);</w:t>
+                              <w:t xml:space="preserve">            find(vec);</w:t>
                             </w:r>
                           </w:p>
                           <w:p>
@@ -9850,47 +8158,7 @@
                                 <w:szCs w:val="20"/>
                                 <w:lang w:val="en-US"/>
                               </w:rPr>
-                              <w:t xml:space="preserve">            </w:t>
-                            </w:r>
-                            <w:proofErr w:type="spellStart"/>
-                            <w:r>
-                              <w:rPr>
-                                <w:rFonts w:ascii="Courier New" w:hAnsi="Courier New" w:cs="Courier New"/>
-                                <w:sz w:val="20"/>
-                                <w:szCs w:val="20"/>
-                                <w:lang w:val="en-US"/>
-                              </w:rPr>
-                              <w:t>delete_max</w:t>
-                            </w:r>
-                            <w:proofErr w:type="spellEnd"/>
-                            <w:r>
-                              <w:rPr>
-                                <w:rFonts w:ascii="Courier New" w:hAnsi="Courier New" w:cs="Courier New"/>
-                                <w:sz w:val="20"/>
-                                <w:szCs w:val="20"/>
-                                <w:lang w:val="en-US"/>
-                              </w:rPr>
-                              <w:t>(</w:t>
-                            </w:r>
-                            <w:proofErr w:type="spellStart"/>
-                            <w:r>
-                              <w:rPr>
-                                <w:rFonts w:ascii="Courier New" w:hAnsi="Courier New" w:cs="Courier New"/>
-                                <w:sz w:val="20"/>
-                                <w:szCs w:val="20"/>
-                                <w:lang w:val="en-US"/>
-                              </w:rPr>
-                              <w:t>vec</w:t>
-                            </w:r>
-                            <w:proofErr w:type="spellEnd"/>
-                            <w:r>
-                              <w:rPr>
-                                <w:rFonts w:ascii="Courier New" w:hAnsi="Courier New" w:cs="Courier New"/>
-                                <w:sz w:val="20"/>
-                                <w:szCs w:val="20"/>
-                                <w:lang w:val="en-US"/>
-                              </w:rPr>
-                              <w:t>);</w:t>
+                              <w:t xml:space="preserve">            delete_max(vec);</w:t>
                             </w:r>
                           </w:p>
                           <w:p>
@@ -9947,47 +8215,7 @@
                                 <w:szCs w:val="20"/>
                                 <w:lang w:val="en-US"/>
                               </w:rPr>
-                              <w:t xml:space="preserve">            </w:t>
-                            </w:r>
-                            <w:proofErr w:type="spellStart"/>
-                            <w:r>
-                              <w:rPr>
-                                <w:rFonts w:ascii="Courier New" w:hAnsi="Courier New" w:cs="Courier New"/>
-                                <w:sz w:val="20"/>
-                                <w:szCs w:val="20"/>
-                                <w:lang w:val="en-US"/>
-                              </w:rPr>
-                              <w:t>print_arr</w:t>
-                            </w:r>
-                            <w:proofErr w:type="spellEnd"/>
-                            <w:r>
-                              <w:rPr>
-                                <w:rFonts w:ascii="Courier New" w:hAnsi="Courier New" w:cs="Courier New"/>
-                                <w:sz w:val="20"/>
-                                <w:szCs w:val="20"/>
-                                <w:lang w:val="en-US"/>
-                              </w:rPr>
-                              <w:t>(</w:t>
-                            </w:r>
-                            <w:proofErr w:type="spellStart"/>
-                            <w:r>
-                              <w:rPr>
-                                <w:rFonts w:ascii="Courier New" w:hAnsi="Courier New" w:cs="Courier New"/>
-                                <w:sz w:val="20"/>
-                                <w:szCs w:val="20"/>
-                                <w:lang w:val="en-US"/>
-                              </w:rPr>
-                              <w:t>vec</w:t>
-                            </w:r>
-                            <w:proofErr w:type="spellEnd"/>
-                            <w:r>
-                              <w:rPr>
-                                <w:rFonts w:ascii="Courier New" w:hAnsi="Courier New" w:cs="Courier New"/>
-                                <w:sz w:val="20"/>
-                                <w:szCs w:val="20"/>
-                                <w:lang w:val="en-US"/>
-                              </w:rPr>
-                              <w:t>);</w:t>
+                              <w:t xml:space="preserve">            print_arr(vec);</w:t>
                             </w:r>
                           </w:p>
                           <w:p>
@@ -10141,27 +8369,7 @@
                           <w:szCs w:val="20"/>
                           <w:lang w:val="en-US"/>
                         </w:rPr>
-                        <w:t xml:space="preserve">void </w:t>
-                      </w:r>
-                      <w:proofErr w:type="spellStart"/>
-                      <w:r>
-                        <w:rPr>
-                          <w:rFonts w:ascii="Courier New" w:hAnsi="Courier New" w:cs="Courier New"/>
-                          <w:sz w:val="20"/>
-                          <w:szCs w:val="20"/>
-                          <w:lang w:val="en-US"/>
-                        </w:rPr>
-                        <w:t>print_arr</w:t>
-                      </w:r>
-                      <w:proofErr w:type="spellEnd"/>
-                      <w:r>
-                        <w:rPr>
-                          <w:rFonts w:ascii="Courier New" w:hAnsi="Courier New" w:cs="Courier New"/>
-                          <w:sz w:val="20"/>
-                          <w:szCs w:val="20"/>
-                          <w:lang w:val="en-US"/>
-                        </w:rPr>
-                        <w:t>(vector&lt;int&gt;&amp; v) {</w:t>
+                        <w:t>void print_arr(vector&lt;int&gt;&amp; v) {</w:t>
                       </w:r>
                     </w:p>
                     <w:p>
@@ -10218,27 +8426,7 @@
                           <w:szCs w:val="20"/>
                           <w:lang w:val="en-US"/>
                         </w:rPr>
-                        <w:t xml:space="preserve">        </w:t>
-                      </w:r>
-                      <w:proofErr w:type="spellStart"/>
-                      <w:r>
-                        <w:rPr>
-                          <w:rFonts w:ascii="Courier New" w:hAnsi="Courier New" w:cs="Courier New"/>
-                          <w:sz w:val="20"/>
-                          <w:szCs w:val="20"/>
-                          <w:lang w:val="en-US"/>
-                        </w:rPr>
-                        <w:t>cout</w:t>
-                      </w:r>
-                      <w:proofErr w:type="spellEnd"/>
-                      <w:r>
-                        <w:rPr>
-                          <w:rFonts w:ascii="Courier New" w:hAnsi="Courier New" w:cs="Courier New"/>
-                          <w:sz w:val="20"/>
-                          <w:szCs w:val="20"/>
-                          <w:lang w:val="en-US"/>
-                        </w:rPr>
-                        <w:t xml:space="preserve"> &lt;&lt; a &lt;&lt; " ";</w:t>
+                        <w:t xml:space="preserve">        cout &lt;&lt; a &lt;&lt; " ";</w:t>
                       </w:r>
                     </w:p>
                     <w:p>
@@ -10276,27 +8464,7 @@
                           <w:szCs w:val="20"/>
                           <w:lang w:val="en-US"/>
                         </w:rPr>
-                        <w:t xml:space="preserve">    </w:t>
-                      </w:r>
-                      <w:proofErr w:type="spellStart"/>
-                      <w:r>
-                        <w:rPr>
-                          <w:rFonts w:ascii="Courier New" w:hAnsi="Courier New" w:cs="Courier New"/>
-                          <w:sz w:val="20"/>
-                          <w:szCs w:val="20"/>
-                          <w:lang w:val="en-US"/>
-                        </w:rPr>
-                        <w:t>cout</w:t>
-                      </w:r>
-                      <w:proofErr w:type="spellEnd"/>
-                      <w:r>
-                        <w:rPr>
-                          <w:rFonts w:ascii="Courier New" w:hAnsi="Courier New" w:cs="Courier New"/>
-                          <w:sz w:val="20"/>
-                          <w:szCs w:val="20"/>
-                          <w:lang w:val="en-US"/>
-                        </w:rPr>
-                        <w:t xml:space="preserve"> &lt;&lt; "\n";</w:t>
+                        <w:t xml:space="preserve">    cout &lt;&lt; "\n";</w:t>
                       </w:r>
                     </w:p>
                     <w:p>
@@ -10382,27 +8550,7 @@
                           <w:szCs w:val="20"/>
                           <w:lang w:val="en-US"/>
                         </w:rPr>
-                        <w:t xml:space="preserve">    </w:t>
-                      </w:r>
-                      <w:proofErr w:type="spellStart"/>
-                      <w:r>
-                        <w:rPr>
-                          <w:rFonts w:ascii="Courier New" w:hAnsi="Courier New" w:cs="Courier New"/>
-                          <w:sz w:val="20"/>
-                          <w:szCs w:val="20"/>
-                          <w:lang w:val="en-US"/>
-                        </w:rPr>
-                        <w:t>setlocale</w:t>
-                      </w:r>
-                      <w:proofErr w:type="spellEnd"/>
-                      <w:r>
-                        <w:rPr>
-                          <w:rFonts w:ascii="Courier New" w:hAnsi="Courier New" w:cs="Courier New"/>
-                          <w:sz w:val="20"/>
-                          <w:szCs w:val="20"/>
-                          <w:lang w:val="en-US"/>
-                        </w:rPr>
-                        <w:t>(LC_ALL, "RU");</w:t>
+                        <w:t xml:space="preserve">    setlocale(LC_ALL, "RU");</w:t>
                       </w:r>
                     </w:p>
                     <w:p>
@@ -10421,27 +8569,7 @@
                           <w:szCs w:val="20"/>
                           <w:lang w:val="en-US"/>
                         </w:rPr>
-                        <w:t xml:space="preserve">    vector&lt;int&gt;</w:t>
-                      </w:r>
-                      <w:proofErr w:type="spellStart"/>
-                      <w:r>
-                        <w:rPr>
-                          <w:rFonts w:ascii="Courier New" w:hAnsi="Courier New" w:cs="Courier New"/>
-                          <w:sz w:val="20"/>
-                          <w:szCs w:val="20"/>
-                          <w:lang w:val="en-US"/>
-                        </w:rPr>
-                        <w:t>vec</w:t>
-                      </w:r>
-                      <w:proofErr w:type="spellEnd"/>
-                      <w:r>
-                        <w:rPr>
-                          <w:rFonts w:ascii="Courier New" w:hAnsi="Courier New" w:cs="Courier New"/>
-                          <w:sz w:val="20"/>
-                          <w:szCs w:val="20"/>
-                          <w:lang w:val="en-US"/>
-                        </w:rPr>
-                        <w:t>;</w:t>
+                        <w:t xml:space="preserve">    vector&lt;int&gt;vec;</w:t>
                       </w:r>
                     </w:p>
                     <w:p>
@@ -10469,6 +8597,7 @@
                           <w:rFonts w:ascii="Courier New" w:hAnsi="Courier New" w:cs="Courier New"/>
                           <w:sz w:val="20"/>
                           <w:szCs w:val="20"/>
+                          <w:lang w:val="en-US"/>
                         </w:rPr>
                       </w:pPr>
                       <w:r>
@@ -10478,26 +8607,84 @@
                           <w:szCs w:val="20"/>
                           <w:lang w:val="en-US"/>
                         </w:rPr>
-                        <w:t xml:space="preserve">        </w:t>
-                      </w:r>
-                      <w:proofErr w:type="spellStart"/>
-                      <w:r>
-                        <w:rPr>
-                          <w:rFonts w:ascii="Courier New" w:hAnsi="Courier New" w:cs="Courier New"/>
-                          <w:sz w:val="20"/>
-                          <w:szCs w:val="20"/>
-                          <w:lang w:val="en-US"/>
-                        </w:rPr>
-                        <w:t>cout</w:t>
-                      </w:r>
-                      <w:proofErr w:type="spellEnd"/>
-                      <w:r>
-                        <w:rPr>
-                          <w:rFonts w:ascii="Courier New" w:hAnsi="Courier New" w:cs="Courier New"/>
-                          <w:sz w:val="20"/>
-                          <w:szCs w:val="20"/>
-                        </w:rPr>
-                        <w:t xml:space="preserve"> &lt;&lt; "Что вы хотите сделать?\</w:t>
+                        <w:t xml:space="preserve">        cout</w:t>
+                      </w:r>
+                      <w:r>
+                        <w:rPr>
+                          <w:rFonts w:ascii="Courier New" w:hAnsi="Courier New" w:cs="Courier New"/>
+                          <w:sz w:val="20"/>
+                          <w:szCs w:val="20"/>
+                          <w:lang w:val="en-US"/>
+                        </w:rPr>
+                        <w:t xml:space="preserve"> &lt;&lt; "</w:t>
+                      </w:r>
+                      <w:r>
+                        <w:rPr>
+                          <w:rFonts w:ascii="Courier New" w:hAnsi="Courier New" w:cs="Courier New"/>
+                          <w:sz w:val="20"/>
+                          <w:szCs w:val="20"/>
+                        </w:rPr>
+                        <w:t>Что</w:t>
+                      </w:r>
+                      <w:r>
+                        <w:rPr>
+                          <w:rFonts w:ascii="Courier New" w:hAnsi="Courier New" w:cs="Courier New"/>
+                          <w:sz w:val="20"/>
+                          <w:szCs w:val="20"/>
+                          <w:lang w:val="en-US"/>
+                        </w:rPr>
+                        <w:t xml:space="preserve"> </w:t>
+                      </w:r>
+                      <w:r>
+                        <w:rPr>
+                          <w:rFonts w:ascii="Courier New" w:hAnsi="Courier New" w:cs="Courier New"/>
+                          <w:sz w:val="20"/>
+                          <w:szCs w:val="20"/>
+                        </w:rPr>
+                        <w:t>вы</w:t>
+                      </w:r>
+                      <w:r>
+                        <w:rPr>
+                          <w:rFonts w:ascii="Courier New" w:hAnsi="Courier New" w:cs="Courier New"/>
+                          <w:sz w:val="20"/>
+                          <w:szCs w:val="20"/>
+                          <w:lang w:val="en-US"/>
+                        </w:rPr>
+                        <w:t xml:space="preserve"> </w:t>
+                      </w:r>
+                      <w:r>
+                        <w:rPr>
+                          <w:rFonts w:ascii="Courier New" w:hAnsi="Courier New" w:cs="Courier New"/>
+                          <w:sz w:val="20"/>
+                          <w:szCs w:val="20"/>
+                        </w:rPr>
+                        <w:t>хотите</w:t>
+                      </w:r>
+                      <w:r>
+                        <w:rPr>
+                          <w:rFonts w:ascii="Courier New" w:hAnsi="Courier New" w:cs="Courier New"/>
+                          <w:sz w:val="20"/>
+                          <w:szCs w:val="20"/>
+                          <w:lang w:val="en-US"/>
+                        </w:rPr>
+                        <w:t xml:space="preserve"> </w:t>
+                      </w:r>
+                      <w:r>
+                        <w:rPr>
+                          <w:rFonts w:ascii="Courier New" w:hAnsi="Courier New" w:cs="Courier New"/>
+                          <w:sz w:val="20"/>
+                          <w:szCs w:val="20"/>
+                        </w:rPr>
+                        <w:t>сделать</w:t>
+                      </w:r>
+                      <w:r>
+                        <w:rPr>
+                          <w:rFonts w:ascii="Courier New" w:hAnsi="Courier New" w:cs="Courier New"/>
+                          <w:sz w:val="20"/>
+                          <w:szCs w:val="20"/>
+                          <w:lang w:val="en-US"/>
+                        </w:rPr>
+                        <w:t>?\</w:t>
                       </w:r>
                       <w:r>
                         <w:rPr>
@@ -10513,6 +8700,7 @@
                           <w:rFonts w:ascii="Courier New" w:hAnsi="Courier New" w:cs="Courier New"/>
                           <w:sz w:val="20"/>
                           <w:szCs w:val="20"/>
+                          <w:lang w:val="en-US"/>
                         </w:rPr>
                         <w:t>";</w:t>
                       </w:r>
@@ -10530,10 +8718,10 @@
                           <w:rFonts w:ascii="Courier New" w:hAnsi="Courier New" w:cs="Courier New"/>
                           <w:sz w:val="20"/>
                           <w:szCs w:val="20"/>
+                          <w:lang w:val="en-US"/>
                         </w:rPr>
                         <w:t xml:space="preserve">        </w:t>
                       </w:r>
-                      <w:proofErr w:type="spellStart"/>
                       <w:r>
                         <w:rPr>
                           <w:rFonts w:ascii="Courier New" w:hAnsi="Courier New" w:cs="Courier New"/>
@@ -10543,7 +8731,6 @@
                         </w:rPr>
                         <w:t>cout</w:t>
                       </w:r>
-                      <w:proofErr w:type="spellEnd"/>
                       <w:r>
                         <w:rPr>
                           <w:rFonts w:ascii="Courier New" w:hAnsi="Courier New" w:cs="Courier New"/>
@@ -10567,25 +8754,7 @@
                           <w:sz w:val="20"/>
                           <w:szCs w:val="20"/>
                         </w:rPr>
-                        <w:t xml:space="preserve">2 - найти последний отрицательный </w:t>
-                      </w:r>
-                      <w:proofErr w:type="spellStart"/>
-                      <w:r>
-                        <w:rPr>
-                          <w:rFonts w:ascii="Courier New" w:hAnsi="Courier New" w:cs="Courier New"/>
-                          <w:sz w:val="20"/>
-                          <w:szCs w:val="20"/>
-                        </w:rPr>
-                        <w:t>элемет</w:t>
-                      </w:r>
-                      <w:proofErr w:type="spellEnd"/>
-                      <w:r>
-                        <w:rPr>
-                          <w:rFonts w:ascii="Courier New" w:hAnsi="Courier New" w:cs="Courier New"/>
-                          <w:sz w:val="20"/>
-                          <w:szCs w:val="20"/>
-                        </w:rPr>
-                        <w:t>\</w:t>
+                        <w:t>2 - найти последний отрицательный элемет\</w:t>
                       </w:r>
                       <w:r>
                         <w:rPr>
@@ -10621,7 +8790,6 @@
                         </w:rPr>
                         <w:t xml:space="preserve">        </w:t>
                       </w:r>
-                      <w:proofErr w:type="spellStart"/>
                       <w:r>
                         <w:rPr>
                           <w:rFonts w:ascii="Courier New" w:hAnsi="Courier New" w:cs="Courier New"/>
@@ -10631,7 +8799,6 @@
                         </w:rPr>
                         <w:t>cout</w:t>
                       </w:r>
-                      <w:proofErr w:type="spellEnd"/>
                       <w:r>
                         <w:rPr>
                           <w:rFonts w:ascii="Courier New" w:hAnsi="Courier New" w:cs="Courier New"/>
@@ -10691,7 +8858,6 @@
                         </w:rPr>
                         <w:t xml:space="preserve">        </w:t>
                       </w:r>
-                      <w:proofErr w:type="spellStart"/>
                       <w:r>
                         <w:rPr>
                           <w:rFonts w:ascii="Courier New" w:hAnsi="Courier New" w:cs="Courier New"/>
@@ -10701,7 +8867,6 @@
                         </w:rPr>
                         <w:t>cout</w:t>
                       </w:r>
-                      <w:proofErr w:type="spellEnd"/>
                       <w:r>
                         <w:rPr>
                           <w:rFonts w:ascii="Courier New" w:hAnsi="Courier New" w:cs="Courier New"/>
@@ -10771,27 +8936,7 @@
                           <w:szCs w:val="20"/>
                           <w:lang w:val="en-US"/>
                         </w:rPr>
-                        <w:t xml:space="preserve">        </w:t>
-                      </w:r>
-                      <w:proofErr w:type="spellStart"/>
-                      <w:r>
-                        <w:rPr>
-                          <w:rFonts w:ascii="Courier New" w:hAnsi="Courier New" w:cs="Courier New"/>
-                          <w:sz w:val="20"/>
-                          <w:szCs w:val="20"/>
-                          <w:lang w:val="en-US"/>
-                        </w:rPr>
-                        <w:t>cin</w:t>
-                      </w:r>
-                      <w:proofErr w:type="spellEnd"/>
-                      <w:r>
-                        <w:rPr>
-                          <w:rFonts w:ascii="Courier New" w:hAnsi="Courier New" w:cs="Courier New"/>
-                          <w:sz w:val="20"/>
-                          <w:szCs w:val="20"/>
-                          <w:lang w:val="en-US"/>
-                        </w:rPr>
-                        <w:t xml:space="preserve"> &gt;&gt; c;</w:t>
+                        <w:t xml:space="preserve">        cin &gt;&gt; c;</w:t>
                       </w:r>
                     </w:p>
                     <w:p>
@@ -10924,27 +9069,7 @@
                           <w:szCs w:val="20"/>
                           <w:lang w:val="en-US"/>
                         </w:rPr>
-                        <w:t xml:space="preserve">            enter(</w:t>
-                      </w:r>
-                      <w:proofErr w:type="spellStart"/>
-                      <w:r>
-                        <w:rPr>
-                          <w:rFonts w:ascii="Courier New" w:hAnsi="Courier New" w:cs="Courier New"/>
-                          <w:sz w:val="20"/>
-                          <w:szCs w:val="20"/>
-                          <w:lang w:val="en-US"/>
-                        </w:rPr>
-                        <w:t>vec</w:t>
-                      </w:r>
-                      <w:proofErr w:type="spellEnd"/>
-                      <w:r>
-                        <w:rPr>
-                          <w:rFonts w:ascii="Courier New" w:hAnsi="Courier New" w:cs="Courier New"/>
-                          <w:sz w:val="20"/>
-                          <w:szCs w:val="20"/>
-                          <w:lang w:val="en-US"/>
-                        </w:rPr>
-                        <w:t>);</w:t>
+                        <w:t xml:space="preserve">            enter(vec);</w:t>
                       </w:r>
                     </w:p>
                     <w:p>
@@ -11001,27 +9126,7 @@
                           <w:szCs w:val="20"/>
                           <w:lang w:val="en-US"/>
                         </w:rPr>
-                        <w:t xml:space="preserve">            find(</w:t>
-                      </w:r>
-                      <w:proofErr w:type="spellStart"/>
-                      <w:r>
-                        <w:rPr>
-                          <w:rFonts w:ascii="Courier New" w:hAnsi="Courier New" w:cs="Courier New"/>
-                          <w:sz w:val="20"/>
-                          <w:szCs w:val="20"/>
-                          <w:lang w:val="en-US"/>
-                        </w:rPr>
-                        <w:t>vec</w:t>
-                      </w:r>
-                      <w:proofErr w:type="spellEnd"/>
-                      <w:r>
-                        <w:rPr>
-                          <w:rFonts w:ascii="Courier New" w:hAnsi="Courier New" w:cs="Courier New"/>
-                          <w:sz w:val="20"/>
-                          <w:szCs w:val="20"/>
-                          <w:lang w:val="en-US"/>
-                        </w:rPr>
-                        <w:t>);</w:t>
+                        <w:t xml:space="preserve">            find(vec);</w:t>
                       </w:r>
                     </w:p>
                     <w:p>
@@ -11078,47 +9183,7 @@
                           <w:szCs w:val="20"/>
                           <w:lang w:val="en-US"/>
                         </w:rPr>
-                        <w:t xml:space="preserve">            </w:t>
-                      </w:r>
-                      <w:proofErr w:type="spellStart"/>
-                      <w:r>
-                        <w:rPr>
-                          <w:rFonts w:ascii="Courier New" w:hAnsi="Courier New" w:cs="Courier New"/>
-                          <w:sz w:val="20"/>
-                          <w:szCs w:val="20"/>
-                          <w:lang w:val="en-US"/>
-                        </w:rPr>
-                        <w:t>delete_max</w:t>
-                      </w:r>
-                      <w:proofErr w:type="spellEnd"/>
-                      <w:r>
-                        <w:rPr>
-                          <w:rFonts w:ascii="Courier New" w:hAnsi="Courier New" w:cs="Courier New"/>
-                          <w:sz w:val="20"/>
-                          <w:szCs w:val="20"/>
-                          <w:lang w:val="en-US"/>
-                        </w:rPr>
-                        <w:t>(</w:t>
-                      </w:r>
-                      <w:proofErr w:type="spellStart"/>
-                      <w:r>
-                        <w:rPr>
-                          <w:rFonts w:ascii="Courier New" w:hAnsi="Courier New" w:cs="Courier New"/>
-                          <w:sz w:val="20"/>
-                          <w:szCs w:val="20"/>
-                          <w:lang w:val="en-US"/>
-                        </w:rPr>
-                        <w:t>vec</w:t>
-                      </w:r>
-                      <w:proofErr w:type="spellEnd"/>
-                      <w:r>
-                        <w:rPr>
-                          <w:rFonts w:ascii="Courier New" w:hAnsi="Courier New" w:cs="Courier New"/>
-                          <w:sz w:val="20"/>
-                          <w:szCs w:val="20"/>
-                          <w:lang w:val="en-US"/>
-                        </w:rPr>
-                        <w:t>);</w:t>
+                        <w:t xml:space="preserve">            delete_max(vec);</w:t>
                       </w:r>
                     </w:p>
                     <w:p>
@@ -11175,47 +9240,7 @@
                           <w:szCs w:val="20"/>
                           <w:lang w:val="en-US"/>
                         </w:rPr>
-                        <w:t xml:space="preserve">            </w:t>
-                      </w:r>
-                      <w:proofErr w:type="spellStart"/>
-                      <w:r>
-                        <w:rPr>
-                          <w:rFonts w:ascii="Courier New" w:hAnsi="Courier New" w:cs="Courier New"/>
-                          <w:sz w:val="20"/>
-                          <w:szCs w:val="20"/>
-                          <w:lang w:val="en-US"/>
-                        </w:rPr>
-                        <w:t>print_arr</w:t>
-                      </w:r>
-                      <w:proofErr w:type="spellEnd"/>
-                      <w:r>
-                        <w:rPr>
-                          <w:rFonts w:ascii="Courier New" w:hAnsi="Courier New" w:cs="Courier New"/>
-                          <w:sz w:val="20"/>
-                          <w:szCs w:val="20"/>
-                          <w:lang w:val="en-US"/>
-                        </w:rPr>
-                        <w:t>(</w:t>
-                      </w:r>
-                      <w:proofErr w:type="spellStart"/>
-                      <w:r>
-                        <w:rPr>
-                          <w:rFonts w:ascii="Courier New" w:hAnsi="Courier New" w:cs="Courier New"/>
-                          <w:sz w:val="20"/>
-                          <w:szCs w:val="20"/>
-                          <w:lang w:val="en-US"/>
-                        </w:rPr>
-                        <w:t>vec</w:t>
-                      </w:r>
-                      <w:proofErr w:type="spellEnd"/>
-                      <w:r>
-                        <w:rPr>
-                          <w:rFonts w:ascii="Courier New" w:hAnsi="Courier New" w:cs="Courier New"/>
-                          <w:sz w:val="20"/>
-                          <w:szCs w:val="20"/>
-                          <w:lang w:val="en-US"/>
-                        </w:rPr>
-                        <w:t>);</w:t>
+                        <w:t xml:space="preserve">            print_arr(vec);</w:t>
                       </w:r>
                     </w:p>
                     <w:p>
@@ -11503,15 +9528,7 @@
         <w:t>: у</w:t>
       </w:r>
       <w:r>
-        <w:t xml:space="preserve">чебное пособие / Лозовский В.В., Платонова О.В., </w:t>
-      </w:r>
-      <w:proofErr w:type="spellStart"/>
-      <w:r>
-        <w:t>Штрекер</w:t>
-      </w:r>
-      <w:proofErr w:type="spellEnd"/>
-      <w:r>
-        <w:t xml:space="preserve"> Е.Н. — М.: МИРЭА – Российский технологический университет, 2022.</w:t>
+        <w:t>чебное пособие / Лозовский В.В., Платонова О.В., Штрекер Е.Н. — М.: МИРЭА – Российский технологический университет, 2022.</w:t>
       </w:r>
       <w:r>
         <w:t xml:space="preserve"> – 337 с.</w:t>
@@ -11559,32 +9576,14 @@
       <w:r>
         <w:t>3. </w:t>
       </w:r>
-      <w:proofErr w:type="spellStart"/>
       <w:r>
         <w:t>Белик</w:t>
       </w:r>
-      <w:proofErr w:type="spellEnd"/>
       <w:r>
         <w:t xml:space="preserve"> </w:t>
       </w:r>
       <w:r>
-        <w:t xml:space="preserve">А.Г. Алгоритмы и структуры данных: учебное пособие / А.Г. </w:t>
-      </w:r>
-      <w:proofErr w:type="spellStart"/>
-      <w:r>
-        <w:t>Белик</w:t>
-      </w:r>
-      <w:proofErr w:type="spellEnd"/>
-      <w:r>
-        <w:t xml:space="preserve">, В.Н. Цыганенко. — Омск: </w:t>
-      </w:r>
-      <w:proofErr w:type="spellStart"/>
-      <w:r>
-        <w:t>ОмГТУ</w:t>
-      </w:r>
-      <w:proofErr w:type="spellEnd"/>
-      <w:r>
-        <w:t xml:space="preserve">, 2022. — 104 с. — ISBN 978-5-8149-3498-7. — Текст: электронный // Лань: электронно-библиотечная система. — URL: https://e.lanbook.com/book/343688 (дата обращения: </w:t>
+        <w:t xml:space="preserve">А.Г. Алгоритмы и структуры данных: учебное пособие / А.Г. Белик, В.Н. Цыганенко. — Омск: ОмГТУ, 2022. — 104 с. — ISBN 978-5-8149-3498-7. — Текст: электронный // Лань: электронно-библиотечная система. — URL: https://e.lanbook.com/book/343688 (дата обращения: </w:t>
       </w:r>
       <w:r>
         <w:t>23</w:t>
@@ -11647,13 +9646,8 @@
       <w:r>
         <w:t> </w:t>
       </w:r>
-      <w:proofErr w:type="spellStart"/>
-      <w:r>
-        <w:t>Алыкова</w:t>
-      </w:r>
-      <w:proofErr w:type="spellEnd"/>
-      <w:r>
-        <w:t xml:space="preserve">. — Иваново: ИГЭУ, 2018. — 142 с. — Текст: электронный // Лань: электронно-библиотечная система. — URL: https://e.lanbook.com/book/154576 (дата обращения: </w:t>
+      <w:r>
+        <w:t xml:space="preserve">Алыкова. — Иваново: ИГЭУ, 2018. — 142 с. — Текст: электронный // Лань: электронно-библиотечная система. — URL: https://e.lanbook.com/book/154576 (дата обращения: </w:t>
       </w:r>
       <w:r>
         <w:t>23</w:t>

</xml_diff>